<commit_message>
add nan operation (#13)
</commit_message>
<xml_diff>
--- a/Cases/JS-Real-Time-Market-Data-Forecasting/Doc/作业1-基于CNN的高频交易噪声过滤与多空信号识别.docx
+++ b/Cases/JS-Real-Time-Market-Data-Forecasting/Doc/作业1-基于CNN的高频交易噪声过滤与多空信号识别.docx
@@ -275,10 +275,7 @@
         <w:t>市场特征及</w:t>
       </w:r>
       <w:r>
-        <w:t>respon</w:t>
-      </w:r>
-      <w:r>
-        <w:t>der_6</w:t>
+        <w:t>responder_6</w:t>
       </w:r>
       <w:r>
         <w:t>目标变量）；</w:t>
@@ -329,15 +326,9 @@
       <w:r>
         <w:rPr>
           <w:rFonts w:hint="eastAsia"/>
-        </w:rPr>
-        <w:t>缺省值处理：</w:t>
-      </w:r>
-      <w:r>
-        <w:rPr>
-          <w:rFonts w:hint="eastAsia"/>
           <w:highlight w:val="yellow"/>
         </w:rPr>
-        <w:t>在缺省值处理阶段，可先统计并打印各特征的缺失比例，辅助判断处理策略。对缺失较严重的特征，视其重要性决定保留或剔除；对少量缺失的特征，则结合数据分布采用中位数或合理推断方式填充，以兼顾数据完整性与模型稳定性特征值选取；（也可使用其他方法）</w:t>
+        <w:t>缺省值处理：在缺省值处理阶段，可先统计并打印各特征的缺失比例，辅助判断处理策略。对缺失较严重的特征，视其重要性决定保留或剔除；对少量缺失的特征，则结合数据分布采用中位数或合理推断方式填充，以兼顾数据完整性与模型稳定性特征值选取；（也可使用其他方法）</w:t>
       </w:r>
     </w:p>
     <w:p>
@@ -348,19 +339,28 @@
           <w:numId w:val="3"/>
         </w:numPr>
         <w:ind w:firstLineChars="0"/>
-      </w:pPr>
-      <w:r>
+        <w:rPr>
+          <w:highlight w:val="yellow"/>
+        </w:rPr>
+      </w:pPr>
+      <w:r>
+        <w:rPr>
+          <w:highlight w:val="yellow"/>
+        </w:rPr>
         <w:lastRenderedPageBreak/>
         <w:t>噪声标注：噪声标注通过滑动窗口计算局部标准差，识别波动率异常的数据段。具体来说，当窗口内的波动超过设定阈值（如</w:t>
       </w:r>
       <w:r>
+        <w:rPr>
+          <w:highlight w:val="yellow"/>
+        </w:rPr>
         <w:t>3</w:t>
       </w:r>
       <w:r>
-        <w:t>倍标准差）时，标记该区间为噪声，以便后续模型重点处理有效信号</w:t>
-      </w:r>
-      <w:r>
-        <w:t>。</w:t>
+        <w:rPr>
+          <w:highlight w:val="yellow"/>
+        </w:rPr>
+        <w:t>倍标准差）时，标记该区间为噪声，以便后续模型重点处理有效信号。</w:t>
       </w:r>
     </w:p>
     <w:p>
@@ -371,14 +371,26 @@
           <w:numId w:val="3"/>
         </w:numPr>
         <w:ind w:firstLineChars="0"/>
-      </w:pPr>
-      <w:r>
+        <w:rPr>
+          <w:highlight w:val="yellow"/>
+        </w:rPr>
+      </w:pPr>
+      <w:r>
+        <w:rPr>
+          <w:highlight w:val="yellow"/>
+        </w:rPr>
         <w:t>时序标准化：对时序数据应用</w:t>
       </w:r>
       <w:r>
+        <w:rPr>
+          <w:highlight w:val="yellow"/>
+        </w:rPr>
         <w:t>Z-score</w:t>
       </w:r>
       <w:r>
+        <w:rPr>
+          <w:highlight w:val="yellow"/>
+        </w:rPr>
         <w:t>标准化，消除均值和方差的影响，再结合分位数归一化处理极端值，从而统一不同特征的尺度，提高数据的可比性和模型的鲁棒性。</w:t>
       </w:r>
     </w:p>
@@ -600,7 +612,184 @@
           <w:shd w:val="clear" w:color="auto" w:fill="FAFAFA"/>
           <w:lang w:bidi="ar"/>
         </w:rPr>
+        <w:t> 读取k个数据分区并合并</w:t>
+      </w:r>
+    </w:p>
+    <w:p>
+      <w:pPr>
+        <w:widowControl/>
+        <w:shd w:val="clear" w:color="auto" w:fill="F8F8F8"/>
+        <w:jc w:val="left"/>
+        <w:rPr>
+          <w:rFonts w:ascii="Consolas" w:eastAsia="Consolas" w:hAnsi="Consolas" w:cs="Consolas"/>
+          <w:color w:val="383A42"/>
+          <w:sz w:val="18"/>
+          <w:szCs w:val="18"/>
+        </w:rPr>
+      </w:pPr>
+      <w:r>
+        <w:rPr>
+          <w:rFonts w:ascii="Consolas" w:eastAsia="Consolas" w:hAnsi="Consolas" w:cs="Consolas"/>
+          <w:color w:val="383A42"/>
+          <w:kern w:val="0"/>
+          <w:sz w:val="18"/>
+          <w:szCs w:val="18"/>
+          <w:shd w:val="clear" w:color="auto" w:fill="F8F8F8"/>
+          <w:lang w:bidi="ar"/>
+        </w:rPr>
+        <w:t>    </w:t>
+      </w:r>
+      <w:r>
+        <w:rPr>
+          <w:rFonts w:ascii="Consolas" w:eastAsia="Consolas" w:hAnsi="Consolas" w:cs="Consolas"/>
+          <w:color w:val="A626A4"/>
+          <w:kern w:val="0"/>
+          <w:sz w:val="18"/>
+          <w:szCs w:val="18"/>
+          <w:shd w:val="clear" w:color="auto" w:fill="F8F8F8"/>
+          <w:lang w:bidi="ar"/>
+        </w:rPr>
+        <w:t>pass</w:t>
+      </w:r>
+    </w:p>
+    <w:p>
+      <w:pPr>
+        <w:widowControl/>
+        <w:shd w:val="clear" w:color="auto" w:fill="F8F8F8"/>
+        <w:jc w:val="left"/>
+        <w:rPr>
+          <w:rFonts w:ascii="Consolas" w:eastAsia="Consolas" w:hAnsi="Consolas" w:cs="Consolas"/>
+          <w:color w:val="383A42"/>
+          <w:sz w:val="18"/>
+          <w:szCs w:val="18"/>
+        </w:rPr>
+      </w:pPr>
+      <w:r>
+        <w:rPr>
+          <w:rFonts w:ascii="Consolas" w:eastAsia="Consolas" w:hAnsi="Consolas" w:cs="Consolas"/>
+          <w:color w:val="A626A4"/>
+          <w:kern w:val="0"/>
+          <w:sz w:val="18"/>
+          <w:szCs w:val="18"/>
+          <w:shd w:val="clear" w:color="auto" w:fill="F8F8F8"/>
+          <w:lang w:bidi="ar"/>
+        </w:rPr>
+        <w:t>def</w:t>
+      </w:r>
+      <w:r>
+        <w:rPr>
+          <w:rFonts w:ascii="Consolas" w:eastAsia="Consolas" w:hAnsi="Consolas" w:cs="Consolas"/>
+          <w:color w:val="383A42"/>
+          <w:kern w:val="0"/>
+          <w:sz w:val="18"/>
+          <w:szCs w:val="18"/>
+          <w:shd w:val="clear" w:color="auto" w:fill="F8F8F8"/>
+          <w:lang w:bidi="ar"/>
+        </w:rPr>
         <w:t> </w:t>
+      </w:r>
+      <w:proofErr w:type="spellStart"/>
+      <w:r>
+        <w:rPr>
+          <w:rFonts w:ascii="Consolas" w:eastAsia="Consolas" w:hAnsi="Consolas" w:cs="Consolas"/>
+          <w:color w:val="383A42"/>
+          <w:kern w:val="0"/>
+          <w:sz w:val="18"/>
+          <w:szCs w:val="18"/>
+          <w:shd w:val="clear" w:color="auto" w:fill="F8F8F8"/>
+          <w:lang w:bidi="ar"/>
+        </w:rPr>
+        <w:t>preprocess_</w:t>
+      </w:r>
+      <w:proofErr w:type="gramStart"/>
+      <w:r>
+        <w:rPr>
+          <w:rFonts w:ascii="Consolas" w:eastAsia="Consolas" w:hAnsi="Consolas" w:cs="Consolas"/>
+          <w:color w:val="383A42"/>
+          <w:kern w:val="0"/>
+          <w:sz w:val="18"/>
+          <w:szCs w:val="18"/>
+          <w:shd w:val="clear" w:color="auto" w:fill="F8F8F8"/>
+          <w:lang w:bidi="ar"/>
+        </w:rPr>
+        <w:t>data</w:t>
+      </w:r>
+      <w:proofErr w:type="spellEnd"/>
+      <w:r>
+        <w:rPr>
+          <w:rFonts w:ascii="Consolas" w:eastAsia="Consolas" w:hAnsi="Consolas" w:cs="Consolas"/>
+          <w:color w:val="383A42"/>
+          <w:kern w:val="0"/>
+          <w:sz w:val="18"/>
+          <w:szCs w:val="18"/>
+          <w:shd w:val="clear" w:color="auto" w:fill="F8F8F8"/>
+          <w:lang w:bidi="ar"/>
+        </w:rPr>
+        <w:t>(</w:t>
+      </w:r>
+      <w:proofErr w:type="gramEnd"/>
+      <w:r>
+        <w:rPr>
+          <w:rFonts w:ascii="Consolas" w:eastAsia="Consolas" w:hAnsi="Consolas" w:cs="Consolas"/>
+          <w:color w:val="383A42"/>
+          <w:kern w:val="0"/>
+          <w:sz w:val="18"/>
+          <w:szCs w:val="18"/>
+          <w:shd w:val="clear" w:color="auto" w:fill="F8F8F8"/>
+          <w:lang w:bidi="ar"/>
+        </w:rPr>
+        <w:t>df, </w:t>
+      </w:r>
+      <w:proofErr w:type="spellStart"/>
+      <w:r>
+        <w:rPr>
+          <w:rFonts w:ascii="Consolas" w:eastAsia="Consolas" w:hAnsi="Consolas" w:cs="Consolas"/>
+          <w:color w:val="383A42"/>
+          <w:kern w:val="0"/>
+          <w:sz w:val="18"/>
+          <w:szCs w:val="18"/>
+          <w:shd w:val="clear" w:color="auto" w:fill="F8F8F8"/>
+          <w:lang w:bidi="ar"/>
+        </w:rPr>
+        <w:t>target_col</w:t>
+      </w:r>
+      <w:proofErr w:type="spellEnd"/>
+      <w:r>
+        <w:rPr>
+          <w:rFonts w:ascii="Consolas" w:eastAsia="Consolas" w:hAnsi="Consolas" w:cs="Consolas"/>
+          <w:color w:val="383A42"/>
+          <w:kern w:val="0"/>
+          <w:sz w:val="18"/>
+          <w:szCs w:val="18"/>
+          <w:shd w:val="clear" w:color="auto" w:fill="F8F8F8"/>
+          <w:lang w:bidi="ar"/>
+        </w:rPr>
+        <w:t>):</w:t>
+      </w:r>
+    </w:p>
+    <w:p>
+      <w:pPr>
+        <w:widowControl/>
+        <w:shd w:val="clear" w:color="auto" w:fill="F8F8F8"/>
+        <w:jc w:val="left"/>
+        <w:rPr>
+          <w:rFonts w:ascii="Consolas" w:eastAsia="Consolas" w:hAnsi="Consolas" w:cs="Consolas"/>
+          <w:color w:val="383A42"/>
+          <w:sz w:val="18"/>
+          <w:szCs w:val="18"/>
+        </w:rPr>
+      </w:pPr>
+      <w:r>
+        <w:rPr>
+          <w:rFonts w:ascii="Consolas" w:eastAsia="Consolas" w:hAnsi="Consolas" w:cs="Consolas"/>
+          <w:color w:val="383A42"/>
+          <w:kern w:val="0"/>
+          <w:sz w:val="18"/>
+          <w:szCs w:val="18"/>
+          <w:shd w:val="clear" w:color="auto" w:fill="F8F8F8"/>
+          <w:lang w:bidi="ar"/>
+        </w:rPr>
+        <w:t>    </w:t>
       </w:r>
       <w:r>
         <w:rPr>
@@ -611,10 +800,24 @@
           <w:kern w:val="0"/>
           <w:sz w:val="18"/>
           <w:szCs w:val="18"/>
-          <w:shd w:val="clear" w:color="auto" w:fill="FAFAFA"/>
-          <w:lang w:bidi="ar"/>
-        </w:rPr>
-        <w:t>读取</w:t>
+          <w:shd w:val="clear" w:color="auto" w:fill="F8F8F8"/>
+          <w:lang w:bidi="ar"/>
+        </w:rPr>
+        <w:t># </w:t>
+      </w:r>
+      <w:r>
+        <w:rPr>
+          <w:rFonts w:ascii="Consolas" w:eastAsia="Consolas" w:hAnsi="Consolas" w:cs="Consolas"/>
+          <w:i/>
+          <w:iCs/>
+          <w:color w:val="A626A4"/>
+          <w:kern w:val="0"/>
+          <w:sz w:val="18"/>
+          <w:szCs w:val="18"/>
+          <w:shd w:val="clear" w:color="auto" w:fill="F8F8F8"/>
+          <w:lang w:bidi="ar"/>
+        </w:rPr>
+        <w:t>TODO:</w:t>
       </w:r>
       <w:r>
         <w:rPr>
@@ -625,10 +828,213 @@
           <w:kern w:val="0"/>
           <w:sz w:val="18"/>
           <w:szCs w:val="18"/>
-          <w:shd w:val="clear" w:color="auto" w:fill="FAFAFA"/>
-          <w:lang w:bidi="ar"/>
-        </w:rPr>
-        <w:t>k</w:t>
+          <w:shd w:val="clear" w:color="auto" w:fill="F8F8F8"/>
+          <w:lang w:bidi="ar"/>
+        </w:rPr>
+        <w:t> 统计缺失，处理缺失，筛选特征列和目标列</w:t>
+      </w:r>
+    </w:p>
+    <w:p>
+      <w:pPr>
+        <w:widowControl/>
+        <w:shd w:val="clear" w:color="auto" w:fill="FAFAFA"/>
+        <w:jc w:val="left"/>
+        <w:rPr>
+          <w:rFonts w:ascii="Consolas" w:eastAsia="Consolas" w:hAnsi="Consolas" w:cs="Consolas"/>
+          <w:color w:val="383A42"/>
+          <w:sz w:val="18"/>
+          <w:szCs w:val="18"/>
+        </w:rPr>
+      </w:pPr>
+      <w:r>
+        <w:rPr>
+          <w:rFonts w:ascii="Consolas" w:eastAsia="Consolas" w:hAnsi="Consolas" w:cs="Consolas"/>
+          <w:color w:val="383A42"/>
+          <w:kern w:val="0"/>
+          <w:sz w:val="18"/>
+          <w:szCs w:val="18"/>
+          <w:shd w:val="clear" w:color="auto" w:fill="FAFAFA"/>
+          <w:lang w:bidi="ar"/>
+        </w:rPr>
+        <w:t>    </w:t>
+      </w:r>
+      <w:r>
+        <w:rPr>
+          <w:rFonts w:ascii="Consolas" w:eastAsia="Consolas" w:hAnsi="Consolas" w:cs="Consolas"/>
+          <w:color w:val="A626A4"/>
+          <w:kern w:val="0"/>
+          <w:sz w:val="18"/>
+          <w:szCs w:val="18"/>
+          <w:shd w:val="clear" w:color="auto" w:fill="FAFAFA"/>
+          <w:lang w:bidi="ar"/>
+        </w:rPr>
+        <w:t>pass</w:t>
+      </w:r>
+    </w:p>
+    <w:p>
+      <w:pPr>
+        <w:widowControl/>
+        <w:shd w:val="clear" w:color="auto" w:fill="FAFAFA"/>
+        <w:jc w:val="left"/>
+        <w:rPr>
+          <w:rFonts w:ascii="Consolas" w:eastAsia="Consolas" w:hAnsi="Consolas" w:cs="Consolas"/>
+          <w:color w:val="383A42"/>
+          <w:sz w:val="18"/>
+          <w:szCs w:val="18"/>
+        </w:rPr>
+      </w:pPr>
+      <w:r>
+        <w:rPr>
+          <w:rFonts w:ascii="Consolas" w:eastAsia="Consolas" w:hAnsi="Consolas" w:cs="Consolas"/>
+          <w:color w:val="A626A4"/>
+          <w:kern w:val="0"/>
+          <w:sz w:val="18"/>
+          <w:szCs w:val="18"/>
+          <w:shd w:val="clear" w:color="auto" w:fill="FAFAFA"/>
+          <w:lang w:bidi="ar"/>
+        </w:rPr>
+        <w:t>def</w:t>
+      </w:r>
+      <w:r>
+        <w:rPr>
+          <w:rFonts w:ascii="Consolas" w:eastAsia="Consolas" w:hAnsi="Consolas" w:cs="Consolas"/>
+          <w:color w:val="383A42"/>
+          <w:kern w:val="0"/>
+          <w:sz w:val="18"/>
+          <w:szCs w:val="18"/>
+          <w:shd w:val="clear" w:color="auto" w:fill="FAFAFA"/>
+          <w:lang w:bidi="ar"/>
+        </w:rPr>
+        <w:t> </w:t>
+      </w:r>
+      <w:proofErr w:type="spellStart"/>
+      <w:r>
+        <w:rPr>
+          <w:rFonts w:ascii="Consolas" w:eastAsia="Consolas" w:hAnsi="Consolas" w:cs="Consolas"/>
+          <w:color w:val="383A42"/>
+          <w:kern w:val="0"/>
+          <w:sz w:val="18"/>
+          <w:szCs w:val="18"/>
+          <w:shd w:val="clear" w:color="auto" w:fill="FAFAFA"/>
+          <w:lang w:bidi="ar"/>
+        </w:rPr>
+        <w:t>mark_</w:t>
+      </w:r>
+      <w:proofErr w:type="gramStart"/>
+      <w:r>
+        <w:rPr>
+          <w:rFonts w:ascii="Consolas" w:eastAsia="Consolas" w:hAnsi="Consolas" w:cs="Consolas"/>
+          <w:color w:val="383A42"/>
+          <w:kern w:val="0"/>
+          <w:sz w:val="18"/>
+          <w:szCs w:val="18"/>
+          <w:shd w:val="clear" w:color="auto" w:fill="FAFAFA"/>
+          <w:lang w:bidi="ar"/>
+        </w:rPr>
+        <w:t>noise</w:t>
+      </w:r>
+      <w:proofErr w:type="spellEnd"/>
+      <w:r>
+        <w:rPr>
+          <w:rFonts w:ascii="Consolas" w:eastAsia="Consolas" w:hAnsi="Consolas" w:cs="Consolas"/>
+          <w:color w:val="383A42"/>
+          <w:kern w:val="0"/>
+          <w:sz w:val="18"/>
+          <w:szCs w:val="18"/>
+          <w:shd w:val="clear" w:color="auto" w:fill="FAFAFA"/>
+          <w:lang w:bidi="ar"/>
+        </w:rPr>
+        <w:t>(</w:t>
+      </w:r>
+      <w:proofErr w:type="gramEnd"/>
+      <w:r>
+        <w:rPr>
+          <w:rFonts w:ascii="Consolas" w:eastAsia="Consolas" w:hAnsi="Consolas" w:cs="Consolas"/>
+          <w:color w:val="383A42"/>
+          <w:kern w:val="0"/>
+          <w:sz w:val="18"/>
+          <w:szCs w:val="18"/>
+          <w:shd w:val="clear" w:color="auto" w:fill="FAFAFA"/>
+          <w:lang w:bidi="ar"/>
+        </w:rPr>
+        <w:t>features, </w:t>
+      </w:r>
+      <w:proofErr w:type="spellStart"/>
+      <w:r>
+        <w:rPr>
+          <w:rFonts w:ascii="Consolas" w:eastAsia="Consolas" w:hAnsi="Consolas" w:cs="Consolas"/>
+          <w:color w:val="383A42"/>
+          <w:kern w:val="0"/>
+          <w:sz w:val="18"/>
+          <w:szCs w:val="18"/>
+          <w:shd w:val="clear" w:color="auto" w:fill="FAFAFA"/>
+          <w:lang w:bidi="ar"/>
+        </w:rPr>
+        <w:t>window_size</w:t>
+      </w:r>
+      <w:proofErr w:type="spellEnd"/>
+      <w:r>
+        <w:rPr>
+          <w:rFonts w:ascii="Consolas" w:eastAsia="Consolas" w:hAnsi="Consolas" w:cs="Consolas"/>
+          <w:color w:val="383A42"/>
+          <w:kern w:val="0"/>
+          <w:sz w:val="18"/>
+          <w:szCs w:val="18"/>
+          <w:shd w:val="clear" w:color="auto" w:fill="FAFAFA"/>
+          <w:lang w:bidi="ar"/>
+        </w:rPr>
+        <w:t>, step, </w:t>
+      </w:r>
+      <w:proofErr w:type="spellStart"/>
+      <w:r>
+        <w:rPr>
+          <w:rFonts w:ascii="Consolas" w:eastAsia="Consolas" w:hAnsi="Consolas" w:cs="Consolas"/>
+          <w:color w:val="383A42"/>
+          <w:kern w:val="0"/>
+          <w:sz w:val="18"/>
+          <w:szCs w:val="18"/>
+          <w:shd w:val="clear" w:color="auto" w:fill="FAFAFA"/>
+          <w:lang w:bidi="ar"/>
+        </w:rPr>
+        <w:t>std_multiplier</w:t>
+      </w:r>
+      <w:proofErr w:type="spellEnd"/>
+      <w:r>
+        <w:rPr>
+          <w:rFonts w:ascii="Consolas" w:eastAsia="Consolas" w:hAnsi="Consolas" w:cs="Consolas"/>
+          <w:color w:val="383A42"/>
+          <w:kern w:val="0"/>
+          <w:sz w:val="18"/>
+          <w:szCs w:val="18"/>
+          <w:shd w:val="clear" w:color="auto" w:fill="FAFAFA"/>
+          <w:lang w:bidi="ar"/>
+        </w:rPr>
+        <w:t>):</w:t>
+      </w:r>
+    </w:p>
+    <w:p>
+      <w:pPr>
+        <w:widowControl/>
+        <w:shd w:val="clear" w:color="auto" w:fill="FAFAFA"/>
+        <w:jc w:val="left"/>
+        <w:rPr>
+          <w:rFonts w:ascii="Consolas" w:eastAsia="Consolas" w:hAnsi="Consolas" w:cs="Consolas"/>
+          <w:color w:val="383A42"/>
+          <w:sz w:val="18"/>
+          <w:szCs w:val="18"/>
+        </w:rPr>
+      </w:pPr>
+      <w:r>
+        <w:rPr>
+          <w:rFonts w:ascii="Consolas" w:eastAsia="Consolas" w:hAnsi="Consolas" w:cs="Consolas"/>
+          <w:color w:val="383A42"/>
+          <w:kern w:val="0"/>
+          <w:sz w:val="18"/>
+          <w:szCs w:val="18"/>
+          <w:shd w:val="clear" w:color="auto" w:fill="FAFAFA"/>
+          <w:lang w:bidi="ar"/>
+        </w:rPr>
+        <w:t>    </w:t>
       </w:r>
       <w:r>
         <w:rPr>
@@ -642,7 +1048,35 @@
           <w:shd w:val="clear" w:color="auto" w:fill="FAFAFA"/>
           <w:lang w:bidi="ar"/>
         </w:rPr>
-        <w:t>个数据分区并合并</w:t>
+        <w:t># </w:t>
+      </w:r>
+      <w:r>
+        <w:rPr>
+          <w:rFonts w:ascii="Consolas" w:eastAsia="Consolas" w:hAnsi="Consolas" w:cs="Consolas"/>
+          <w:i/>
+          <w:iCs/>
+          <w:color w:val="A626A4"/>
+          <w:kern w:val="0"/>
+          <w:sz w:val="18"/>
+          <w:szCs w:val="18"/>
+          <w:shd w:val="clear" w:color="auto" w:fill="FAFAFA"/>
+          <w:lang w:bidi="ar"/>
+        </w:rPr>
+        <w:t>TODO:</w:t>
+      </w:r>
+      <w:r>
+        <w:rPr>
+          <w:rFonts w:ascii="Consolas" w:eastAsia="Consolas" w:hAnsi="Consolas" w:cs="Consolas"/>
+          <w:i/>
+          <w:iCs/>
+          <w:color w:val="A0A1A7"/>
+          <w:kern w:val="0"/>
+          <w:sz w:val="18"/>
+          <w:szCs w:val="18"/>
+          <w:shd w:val="clear" w:color="auto" w:fill="FAFAFA"/>
+          <w:lang w:bidi="ar"/>
+        </w:rPr>
+        <w:t> 根据窗口内波动标注噪声标签</w:t>
       </w:r>
     </w:p>
     <w:p>
@@ -716,20 +1150,7 @@
           <w:shd w:val="clear" w:color="auto" w:fill="F8F8F8"/>
           <w:lang w:bidi="ar"/>
         </w:rPr>
-        <w:t> </w:t>
-      </w:r>
-      <w:proofErr w:type="spellStart"/>
-      <w:r>
-        <w:rPr>
-          <w:rFonts w:ascii="Consolas" w:eastAsia="Consolas" w:hAnsi="Consolas" w:cs="Consolas"/>
-          <w:color w:val="383A42"/>
-          <w:kern w:val="0"/>
-          <w:sz w:val="18"/>
-          <w:szCs w:val="18"/>
-          <w:shd w:val="clear" w:color="auto" w:fill="F8F8F8"/>
-          <w:lang w:bidi="ar"/>
-        </w:rPr>
-        <w:t>preprocess_</w:t>
+        <w:t> create_image_</w:t>
       </w:r>
       <w:proofErr w:type="gramStart"/>
       <w:r>
@@ -742,20 +1163,7 @@
           <w:shd w:val="clear" w:color="auto" w:fill="F8F8F8"/>
           <w:lang w:bidi="ar"/>
         </w:rPr>
-        <w:t>data</w:t>
-      </w:r>
-      <w:proofErr w:type="spellEnd"/>
-      <w:r>
-        <w:rPr>
-          <w:rFonts w:ascii="Consolas" w:eastAsia="Consolas" w:hAnsi="Consolas" w:cs="Consolas"/>
-          <w:color w:val="383A42"/>
-          <w:kern w:val="0"/>
-          <w:sz w:val="18"/>
-          <w:szCs w:val="18"/>
-          <w:shd w:val="clear" w:color="auto" w:fill="F8F8F8"/>
-          <w:lang w:bidi="ar"/>
-        </w:rPr>
-        <w:t>(</w:t>
+        <w:t>data(</w:t>
       </w:r>
       <w:proofErr w:type="gramEnd"/>
       <w:r>
@@ -768,33 +1176,7 @@
           <w:shd w:val="clear" w:color="auto" w:fill="F8F8F8"/>
           <w:lang w:bidi="ar"/>
         </w:rPr>
-        <w:t>df, </w:t>
-      </w:r>
-      <w:proofErr w:type="spellStart"/>
-      <w:r>
-        <w:rPr>
-          <w:rFonts w:ascii="Consolas" w:eastAsia="Consolas" w:hAnsi="Consolas" w:cs="Consolas"/>
-          <w:color w:val="383A42"/>
-          <w:kern w:val="0"/>
-          <w:sz w:val="18"/>
-          <w:szCs w:val="18"/>
-          <w:shd w:val="clear" w:color="auto" w:fill="F8F8F8"/>
-          <w:lang w:bidi="ar"/>
-        </w:rPr>
-        <w:t>target_col</w:t>
-      </w:r>
-      <w:proofErr w:type="spellEnd"/>
-      <w:r>
-        <w:rPr>
-          <w:rFonts w:ascii="Consolas" w:eastAsia="Consolas" w:hAnsi="Consolas" w:cs="Consolas"/>
-          <w:color w:val="383A42"/>
-          <w:kern w:val="0"/>
-          <w:sz w:val="18"/>
-          <w:szCs w:val="18"/>
-          <w:shd w:val="clear" w:color="auto" w:fill="F8F8F8"/>
-          <w:lang w:bidi="ar"/>
-        </w:rPr>
-        <w:t>):</w:t>
+        <w:t>df, feature_cols, target_col, window_size, step, img_size):</w:t>
       </w:r>
     </w:p>
     <w:p>
@@ -861,461 +1243,7 @@
           <w:shd w:val="clear" w:color="auto" w:fill="F8F8F8"/>
           <w:lang w:bidi="ar"/>
         </w:rPr>
-        <w:t> </w:t>
-      </w:r>
-      <w:r>
-        <w:rPr>
-          <w:rFonts w:ascii="Consolas" w:eastAsia="Consolas" w:hAnsi="Consolas" w:cs="Consolas"/>
-          <w:i/>
-          <w:iCs/>
-          <w:color w:val="A0A1A7"/>
-          <w:kern w:val="0"/>
-          <w:sz w:val="18"/>
-          <w:szCs w:val="18"/>
-          <w:shd w:val="clear" w:color="auto" w:fill="F8F8F8"/>
-          <w:lang w:bidi="ar"/>
-        </w:rPr>
-        <w:t>统计缺失，处理缺失，筛选特征列和目标列</w:t>
-      </w:r>
-    </w:p>
-    <w:p>
-      <w:pPr>
-        <w:widowControl/>
-        <w:shd w:val="clear" w:color="auto" w:fill="FAFAFA"/>
-        <w:jc w:val="left"/>
-        <w:rPr>
-          <w:rFonts w:ascii="Consolas" w:eastAsia="Consolas" w:hAnsi="Consolas" w:cs="Consolas"/>
-          <w:color w:val="383A42"/>
-          <w:sz w:val="18"/>
-          <w:szCs w:val="18"/>
-        </w:rPr>
-      </w:pPr>
-      <w:r>
-        <w:rPr>
-          <w:rFonts w:ascii="Consolas" w:eastAsia="Consolas" w:hAnsi="Consolas" w:cs="Consolas"/>
-          <w:color w:val="383A42"/>
-          <w:kern w:val="0"/>
-          <w:sz w:val="18"/>
-          <w:szCs w:val="18"/>
-          <w:shd w:val="clear" w:color="auto" w:fill="FAFAFA"/>
-          <w:lang w:bidi="ar"/>
-        </w:rPr>
-        <w:t>    </w:t>
-      </w:r>
-      <w:r>
-        <w:rPr>
-          <w:rFonts w:ascii="Consolas" w:eastAsia="Consolas" w:hAnsi="Consolas" w:cs="Consolas"/>
-          <w:color w:val="A626A4"/>
-          <w:kern w:val="0"/>
-          <w:sz w:val="18"/>
-          <w:szCs w:val="18"/>
-          <w:shd w:val="clear" w:color="auto" w:fill="FAFAFA"/>
-          <w:lang w:bidi="ar"/>
-        </w:rPr>
-        <w:t>pass</w:t>
-      </w:r>
-    </w:p>
-    <w:p>
-      <w:pPr>
-        <w:widowControl/>
-        <w:shd w:val="clear" w:color="auto" w:fill="FAFAFA"/>
-        <w:jc w:val="left"/>
-        <w:rPr>
-          <w:rFonts w:ascii="Consolas" w:eastAsia="Consolas" w:hAnsi="Consolas" w:cs="Consolas"/>
-          <w:color w:val="383A42"/>
-          <w:sz w:val="18"/>
-          <w:szCs w:val="18"/>
-        </w:rPr>
-      </w:pPr>
-      <w:r>
-        <w:rPr>
-          <w:rFonts w:ascii="Consolas" w:eastAsia="Consolas" w:hAnsi="Consolas" w:cs="Consolas"/>
-          <w:color w:val="A626A4"/>
-          <w:kern w:val="0"/>
-          <w:sz w:val="18"/>
-          <w:szCs w:val="18"/>
-          <w:shd w:val="clear" w:color="auto" w:fill="FAFAFA"/>
-          <w:lang w:bidi="ar"/>
-        </w:rPr>
-        <w:t>def</w:t>
-      </w:r>
-      <w:r>
-        <w:rPr>
-          <w:rFonts w:ascii="Consolas" w:eastAsia="Consolas" w:hAnsi="Consolas" w:cs="Consolas"/>
-          <w:color w:val="383A42"/>
-          <w:kern w:val="0"/>
-          <w:sz w:val="18"/>
-          <w:szCs w:val="18"/>
-          <w:shd w:val="clear" w:color="auto" w:fill="FAFAFA"/>
-          <w:lang w:bidi="ar"/>
-        </w:rPr>
-        <w:t> </w:t>
-      </w:r>
-      <w:proofErr w:type="spellStart"/>
-      <w:r>
-        <w:rPr>
-          <w:rFonts w:ascii="Consolas" w:eastAsia="Consolas" w:hAnsi="Consolas" w:cs="Consolas"/>
-          <w:color w:val="383A42"/>
-          <w:kern w:val="0"/>
-          <w:sz w:val="18"/>
-          <w:szCs w:val="18"/>
-          <w:shd w:val="clear" w:color="auto" w:fill="FAFAFA"/>
-          <w:lang w:bidi="ar"/>
-        </w:rPr>
-        <w:t>mark_</w:t>
-      </w:r>
-      <w:proofErr w:type="gramStart"/>
-      <w:r>
-        <w:rPr>
-          <w:rFonts w:ascii="Consolas" w:eastAsia="Consolas" w:hAnsi="Consolas" w:cs="Consolas"/>
-          <w:color w:val="383A42"/>
-          <w:kern w:val="0"/>
-          <w:sz w:val="18"/>
-          <w:szCs w:val="18"/>
-          <w:shd w:val="clear" w:color="auto" w:fill="FAFAFA"/>
-          <w:lang w:bidi="ar"/>
-        </w:rPr>
-        <w:t>noise</w:t>
-      </w:r>
-      <w:proofErr w:type="spellEnd"/>
-      <w:r>
-        <w:rPr>
-          <w:rFonts w:ascii="Consolas" w:eastAsia="Consolas" w:hAnsi="Consolas" w:cs="Consolas"/>
-          <w:color w:val="383A42"/>
-          <w:kern w:val="0"/>
-          <w:sz w:val="18"/>
-          <w:szCs w:val="18"/>
-          <w:shd w:val="clear" w:color="auto" w:fill="FAFAFA"/>
-          <w:lang w:bidi="ar"/>
-        </w:rPr>
-        <w:t>(</w:t>
-      </w:r>
-      <w:proofErr w:type="gramEnd"/>
-      <w:r>
-        <w:rPr>
-          <w:rFonts w:ascii="Consolas" w:eastAsia="Consolas" w:hAnsi="Consolas" w:cs="Consolas"/>
-          <w:color w:val="383A42"/>
-          <w:kern w:val="0"/>
-          <w:sz w:val="18"/>
-          <w:szCs w:val="18"/>
-          <w:shd w:val="clear" w:color="auto" w:fill="FAFAFA"/>
-          <w:lang w:bidi="ar"/>
-        </w:rPr>
-        <w:t>features, </w:t>
-      </w:r>
-      <w:proofErr w:type="spellStart"/>
-      <w:r>
-        <w:rPr>
-          <w:rFonts w:ascii="Consolas" w:eastAsia="Consolas" w:hAnsi="Consolas" w:cs="Consolas"/>
-          <w:color w:val="383A42"/>
-          <w:kern w:val="0"/>
-          <w:sz w:val="18"/>
-          <w:szCs w:val="18"/>
-          <w:shd w:val="clear" w:color="auto" w:fill="FAFAFA"/>
-          <w:lang w:bidi="ar"/>
-        </w:rPr>
-        <w:t>window_size</w:t>
-      </w:r>
-      <w:proofErr w:type="spellEnd"/>
-      <w:r>
-        <w:rPr>
-          <w:rFonts w:ascii="Consolas" w:eastAsia="Consolas" w:hAnsi="Consolas" w:cs="Consolas"/>
-          <w:color w:val="383A42"/>
-          <w:kern w:val="0"/>
-          <w:sz w:val="18"/>
-          <w:szCs w:val="18"/>
-          <w:shd w:val="clear" w:color="auto" w:fill="FAFAFA"/>
-          <w:lang w:bidi="ar"/>
-        </w:rPr>
-        <w:t>, step, </w:t>
-      </w:r>
-      <w:proofErr w:type="spellStart"/>
-      <w:r>
-        <w:rPr>
-          <w:rFonts w:ascii="Consolas" w:eastAsia="Consolas" w:hAnsi="Consolas" w:cs="Consolas"/>
-          <w:color w:val="383A42"/>
-          <w:kern w:val="0"/>
-          <w:sz w:val="18"/>
-          <w:szCs w:val="18"/>
-          <w:shd w:val="clear" w:color="auto" w:fill="FAFAFA"/>
-          <w:lang w:bidi="ar"/>
-        </w:rPr>
-        <w:t>std_multiplier</w:t>
-      </w:r>
-      <w:proofErr w:type="spellEnd"/>
-      <w:r>
-        <w:rPr>
-          <w:rFonts w:ascii="Consolas" w:eastAsia="Consolas" w:hAnsi="Consolas" w:cs="Consolas"/>
-          <w:color w:val="383A42"/>
-          <w:kern w:val="0"/>
-          <w:sz w:val="18"/>
-          <w:szCs w:val="18"/>
-          <w:shd w:val="clear" w:color="auto" w:fill="FAFAFA"/>
-          <w:lang w:bidi="ar"/>
-        </w:rPr>
-        <w:t>):</w:t>
-      </w:r>
-    </w:p>
-    <w:p>
-      <w:pPr>
-        <w:widowControl/>
-        <w:shd w:val="clear" w:color="auto" w:fill="FAFAFA"/>
-        <w:jc w:val="left"/>
-        <w:rPr>
-          <w:rFonts w:ascii="Consolas" w:eastAsia="Consolas" w:hAnsi="Consolas" w:cs="Consolas"/>
-          <w:color w:val="383A42"/>
-          <w:sz w:val="18"/>
-          <w:szCs w:val="18"/>
-        </w:rPr>
-      </w:pPr>
-      <w:r>
-        <w:rPr>
-          <w:rFonts w:ascii="Consolas" w:eastAsia="Consolas" w:hAnsi="Consolas" w:cs="Consolas"/>
-          <w:color w:val="383A42"/>
-          <w:kern w:val="0"/>
-          <w:sz w:val="18"/>
-          <w:szCs w:val="18"/>
-          <w:shd w:val="clear" w:color="auto" w:fill="FAFAFA"/>
-          <w:lang w:bidi="ar"/>
-        </w:rPr>
-        <w:t>    </w:t>
-      </w:r>
-      <w:r>
-        <w:rPr>
-          <w:rFonts w:ascii="Consolas" w:eastAsia="Consolas" w:hAnsi="Consolas" w:cs="Consolas"/>
-          <w:i/>
-          <w:iCs/>
-          <w:color w:val="A0A1A7"/>
-          <w:kern w:val="0"/>
-          <w:sz w:val="18"/>
-          <w:szCs w:val="18"/>
-          <w:shd w:val="clear" w:color="auto" w:fill="FAFAFA"/>
-          <w:lang w:bidi="ar"/>
-        </w:rPr>
-        <w:t># </w:t>
-      </w:r>
-      <w:r>
-        <w:rPr>
-          <w:rFonts w:ascii="Consolas" w:eastAsia="Consolas" w:hAnsi="Consolas" w:cs="Consolas"/>
-          <w:i/>
-          <w:iCs/>
-          <w:color w:val="A626A4"/>
-          <w:kern w:val="0"/>
-          <w:sz w:val="18"/>
-          <w:szCs w:val="18"/>
-          <w:shd w:val="clear" w:color="auto" w:fill="FAFAFA"/>
-          <w:lang w:bidi="ar"/>
-        </w:rPr>
-        <w:t>TODO:</w:t>
-      </w:r>
-      <w:r>
-        <w:rPr>
-          <w:rFonts w:ascii="Consolas" w:eastAsia="Consolas" w:hAnsi="Consolas" w:cs="Consolas"/>
-          <w:i/>
-          <w:iCs/>
-          <w:color w:val="A0A1A7"/>
-          <w:kern w:val="0"/>
-          <w:sz w:val="18"/>
-          <w:szCs w:val="18"/>
-          <w:shd w:val="clear" w:color="auto" w:fill="FAFAFA"/>
-          <w:lang w:bidi="ar"/>
-        </w:rPr>
-        <w:t> </w:t>
-      </w:r>
-      <w:r>
-        <w:rPr>
-          <w:rFonts w:ascii="Consolas" w:eastAsia="Consolas" w:hAnsi="Consolas" w:cs="Consolas"/>
-          <w:i/>
-          <w:iCs/>
-          <w:color w:val="A0A1A7"/>
-          <w:kern w:val="0"/>
-          <w:sz w:val="18"/>
-          <w:szCs w:val="18"/>
-          <w:shd w:val="clear" w:color="auto" w:fill="FAFAFA"/>
-          <w:lang w:bidi="ar"/>
-        </w:rPr>
-        <w:t>根据窗口内波动标注噪声标签</w:t>
-      </w:r>
-    </w:p>
-    <w:p>
-      <w:pPr>
-        <w:widowControl/>
-        <w:shd w:val="clear" w:color="auto" w:fill="F8F8F8"/>
-        <w:jc w:val="left"/>
-        <w:rPr>
-          <w:rFonts w:ascii="Consolas" w:eastAsia="Consolas" w:hAnsi="Consolas" w:cs="Consolas"/>
-          <w:color w:val="383A42"/>
-          <w:sz w:val="18"/>
-          <w:szCs w:val="18"/>
-        </w:rPr>
-      </w:pPr>
-      <w:r>
-        <w:rPr>
-          <w:rFonts w:ascii="Consolas" w:eastAsia="Consolas" w:hAnsi="Consolas" w:cs="Consolas"/>
-          <w:color w:val="383A42"/>
-          <w:kern w:val="0"/>
-          <w:sz w:val="18"/>
-          <w:szCs w:val="18"/>
-          <w:shd w:val="clear" w:color="auto" w:fill="F8F8F8"/>
-          <w:lang w:bidi="ar"/>
-        </w:rPr>
-        <w:t>    </w:t>
-      </w:r>
-      <w:r>
-        <w:rPr>
-          <w:rFonts w:ascii="Consolas" w:eastAsia="Consolas" w:hAnsi="Consolas" w:cs="Consolas"/>
-          <w:color w:val="A626A4"/>
-          <w:kern w:val="0"/>
-          <w:sz w:val="18"/>
-          <w:szCs w:val="18"/>
-          <w:shd w:val="clear" w:color="auto" w:fill="F8F8F8"/>
-          <w:lang w:bidi="ar"/>
-        </w:rPr>
-        <w:t>pass</w:t>
-      </w:r>
-    </w:p>
-    <w:p>
-      <w:pPr>
-        <w:widowControl/>
-        <w:shd w:val="clear" w:color="auto" w:fill="F8F8F8"/>
-        <w:jc w:val="left"/>
-        <w:rPr>
-          <w:rFonts w:ascii="Consolas" w:eastAsia="Consolas" w:hAnsi="Consolas" w:cs="Consolas"/>
-          <w:color w:val="383A42"/>
-          <w:sz w:val="18"/>
-          <w:szCs w:val="18"/>
-        </w:rPr>
-      </w:pPr>
-      <w:r>
-        <w:rPr>
-          <w:rFonts w:ascii="Consolas" w:eastAsia="Consolas" w:hAnsi="Consolas" w:cs="Consolas"/>
-          <w:color w:val="A626A4"/>
-          <w:kern w:val="0"/>
-          <w:sz w:val="18"/>
-          <w:szCs w:val="18"/>
-          <w:shd w:val="clear" w:color="auto" w:fill="F8F8F8"/>
-          <w:lang w:bidi="ar"/>
-        </w:rPr>
-        <w:t>def</w:t>
-      </w:r>
-      <w:r>
-        <w:rPr>
-          <w:rFonts w:ascii="Consolas" w:eastAsia="Consolas" w:hAnsi="Consolas" w:cs="Consolas"/>
-          <w:color w:val="383A42"/>
-          <w:kern w:val="0"/>
-          <w:sz w:val="18"/>
-          <w:szCs w:val="18"/>
-          <w:shd w:val="clear" w:color="auto" w:fill="F8F8F8"/>
-          <w:lang w:bidi="ar"/>
-        </w:rPr>
-        <w:t> create_image_</w:t>
-      </w:r>
-      <w:proofErr w:type="gramStart"/>
-      <w:r>
-        <w:rPr>
-          <w:rFonts w:ascii="Consolas" w:eastAsia="Consolas" w:hAnsi="Consolas" w:cs="Consolas"/>
-          <w:color w:val="383A42"/>
-          <w:kern w:val="0"/>
-          <w:sz w:val="18"/>
-          <w:szCs w:val="18"/>
-          <w:shd w:val="clear" w:color="auto" w:fill="F8F8F8"/>
-          <w:lang w:bidi="ar"/>
-        </w:rPr>
-        <w:t>data(</w:t>
-      </w:r>
-      <w:proofErr w:type="gramEnd"/>
-      <w:r>
-        <w:rPr>
-          <w:rFonts w:ascii="Consolas" w:eastAsia="Consolas" w:hAnsi="Consolas" w:cs="Consolas"/>
-          <w:color w:val="383A42"/>
-          <w:kern w:val="0"/>
-          <w:sz w:val="18"/>
-          <w:szCs w:val="18"/>
-          <w:shd w:val="clear" w:color="auto" w:fill="F8F8F8"/>
-          <w:lang w:bidi="ar"/>
-        </w:rPr>
-        <w:t>df, feature_cols, target_col, window_size, step, img_size):</w:t>
-      </w:r>
-    </w:p>
-    <w:p>
-      <w:pPr>
-        <w:widowControl/>
-        <w:shd w:val="clear" w:color="auto" w:fill="F8F8F8"/>
-        <w:jc w:val="left"/>
-        <w:rPr>
-          <w:rFonts w:ascii="Consolas" w:eastAsia="Consolas" w:hAnsi="Consolas" w:cs="Consolas"/>
-          <w:color w:val="383A42"/>
-          <w:sz w:val="18"/>
-          <w:szCs w:val="18"/>
-        </w:rPr>
-      </w:pPr>
-      <w:r>
-        <w:rPr>
-          <w:rFonts w:ascii="Consolas" w:eastAsia="Consolas" w:hAnsi="Consolas" w:cs="Consolas"/>
-          <w:color w:val="383A42"/>
-          <w:kern w:val="0"/>
-          <w:sz w:val="18"/>
-          <w:szCs w:val="18"/>
-          <w:shd w:val="clear" w:color="auto" w:fill="F8F8F8"/>
-          <w:lang w:bidi="ar"/>
-        </w:rPr>
-        <w:t>    </w:t>
-      </w:r>
-      <w:r>
-        <w:rPr>
-          <w:rFonts w:ascii="Consolas" w:eastAsia="Consolas" w:hAnsi="Consolas" w:cs="Consolas"/>
-          <w:i/>
-          <w:iCs/>
-          <w:color w:val="A0A1A7"/>
-          <w:kern w:val="0"/>
-          <w:sz w:val="18"/>
-          <w:szCs w:val="18"/>
-          <w:shd w:val="clear" w:color="auto" w:fill="F8F8F8"/>
-          <w:lang w:bidi="ar"/>
-        </w:rPr>
-        <w:t># </w:t>
-      </w:r>
-      <w:r>
-        <w:rPr>
-          <w:rFonts w:ascii="Consolas" w:eastAsia="Consolas" w:hAnsi="Consolas" w:cs="Consolas"/>
-          <w:i/>
-          <w:iCs/>
-          <w:color w:val="A626A4"/>
-          <w:kern w:val="0"/>
-          <w:sz w:val="18"/>
-          <w:szCs w:val="18"/>
-          <w:shd w:val="clear" w:color="auto" w:fill="F8F8F8"/>
-          <w:lang w:bidi="ar"/>
-        </w:rPr>
-        <w:t>TODO:</w:t>
-      </w:r>
-      <w:r>
-        <w:rPr>
-          <w:rFonts w:ascii="Consolas" w:eastAsia="Consolas" w:hAnsi="Consolas" w:cs="Consolas"/>
-          <w:i/>
-          <w:iCs/>
-          <w:color w:val="A0A1A7"/>
-          <w:kern w:val="0"/>
-          <w:sz w:val="18"/>
-          <w:szCs w:val="18"/>
-          <w:shd w:val="clear" w:color="auto" w:fill="F8F8F8"/>
-          <w:lang w:bidi="ar"/>
-        </w:rPr>
-        <w:t> </w:t>
-      </w:r>
-      <w:r>
-        <w:rPr>
-          <w:rFonts w:ascii="Consolas" w:eastAsia="Consolas" w:hAnsi="Consolas" w:cs="Consolas"/>
-          <w:i/>
-          <w:iCs/>
-          <w:color w:val="A0A1A7"/>
-          <w:kern w:val="0"/>
-          <w:sz w:val="18"/>
-          <w:szCs w:val="18"/>
-          <w:shd w:val="clear" w:color="auto" w:fill="F8F8F8"/>
-          <w:lang w:bidi="ar"/>
-        </w:rPr>
-        <w:t>标准化，滑窗重塑，生成图像张量及标签</w:t>
+        <w:t> 标准化，滑窗重塑，生成图像张量及标签</w:t>
       </w:r>
     </w:p>
     <w:p>
@@ -1344,19 +1272,7 @@
           <w:shd w:val="clear" w:color="auto" w:fill="FAFAFA"/>
           <w:lang w:bidi="ar"/>
         </w:rPr>
-        <w:t>P</w:t>
-      </w:r>
-      <w:r>
-        <w:rPr>
-          <w:rFonts w:ascii="Consolas" w:eastAsia="Consolas" w:hAnsi="Consolas" w:cs="Consolas"/>
-          <w:color w:val="A626A4"/>
-          <w:kern w:val="0"/>
-          <w:sz w:val="18"/>
-          <w:szCs w:val="18"/>
-          <w:shd w:val="clear" w:color="auto" w:fill="FAFAFA"/>
-          <w:lang w:bidi="ar"/>
-        </w:rPr>
-        <w:t>ass</w:t>
+        <w:t>Pass</w:t>
       </w:r>
     </w:p>
     <w:p>
@@ -1446,7 +1362,182 @@
           <w:shd w:val="clear" w:color="auto" w:fill="F8F8F8"/>
           <w:lang w:bidi="ar"/>
         </w:rPr>
-        <w:t># 1. </w:t>
+        <w:t># 1. 加载数据</w:t>
+      </w:r>
+    </w:p>
+    <w:p>
+      <w:pPr>
+        <w:widowControl/>
+        <w:shd w:val="clear" w:color="auto" w:fill="FAFAFA"/>
+        <w:jc w:val="left"/>
+        <w:rPr>
+          <w:rFonts w:ascii="Consolas" w:eastAsia="Consolas" w:hAnsi="Consolas" w:cs="Consolas"/>
+          <w:color w:val="383A42"/>
+          <w:sz w:val="18"/>
+          <w:szCs w:val="18"/>
+        </w:rPr>
+      </w:pPr>
+      <w:r>
+        <w:rPr>
+          <w:rFonts w:ascii="Consolas" w:eastAsia="Consolas" w:hAnsi="Consolas" w:cs="Consolas"/>
+          <w:color w:val="383A42"/>
+          <w:kern w:val="0"/>
+          <w:sz w:val="18"/>
+          <w:szCs w:val="18"/>
+          <w:shd w:val="clear" w:color="auto" w:fill="FAFAFA"/>
+          <w:lang w:bidi="ar"/>
+        </w:rPr>
+        <w:t>    </w:t>
+      </w:r>
+      <w:r>
+        <w:rPr>
+          <w:rFonts w:ascii="Consolas" w:eastAsia="Consolas" w:hAnsi="Consolas" w:cs="Consolas"/>
+          <w:color w:val="C18401"/>
+          <w:kern w:val="0"/>
+          <w:sz w:val="18"/>
+          <w:szCs w:val="18"/>
+          <w:shd w:val="clear" w:color="auto" w:fill="FAFAFA"/>
+          <w:lang w:bidi="ar"/>
+        </w:rPr>
+        <w:t>df</w:t>
+      </w:r>
+      <w:r>
+        <w:rPr>
+          <w:rFonts w:ascii="Consolas" w:eastAsia="Consolas" w:hAnsi="Consolas" w:cs="Consolas"/>
+          <w:color w:val="383A42"/>
+          <w:kern w:val="0"/>
+          <w:sz w:val="18"/>
+          <w:szCs w:val="18"/>
+          <w:shd w:val="clear" w:color="auto" w:fill="FAFAFA"/>
+          <w:lang w:bidi="ar"/>
+        </w:rPr>
+        <w:t> = </w:t>
+      </w:r>
+      <w:proofErr w:type="spellStart"/>
+      <w:r>
+        <w:rPr>
+          <w:rFonts w:ascii="Consolas" w:eastAsia="Consolas" w:hAnsi="Consolas" w:cs="Consolas"/>
+          <w:color w:val="383A42"/>
+          <w:kern w:val="0"/>
+          <w:sz w:val="18"/>
+          <w:szCs w:val="18"/>
+          <w:shd w:val="clear" w:color="auto" w:fill="FAFAFA"/>
+          <w:lang w:bidi="ar"/>
+        </w:rPr>
+        <w:t>load_data</w:t>
+      </w:r>
+      <w:proofErr w:type="spellEnd"/>
+      <w:r>
+        <w:rPr>
+          <w:rFonts w:ascii="Consolas" w:eastAsia="Consolas" w:hAnsi="Consolas" w:cs="Consolas"/>
+          <w:color w:val="383A42"/>
+          <w:kern w:val="0"/>
+          <w:sz w:val="18"/>
+          <w:szCs w:val="18"/>
+          <w:shd w:val="clear" w:color="auto" w:fill="FAFAFA"/>
+          <w:lang w:bidi="ar"/>
+        </w:rPr>
+        <w:t>(</w:t>
+      </w:r>
+      <w:proofErr w:type="spellStart"/>
+      <w:r>
+        <w:rPr>
+          <w:rFonts w:ascii="Consolas" w:eastAsia="Consolas" w:hAnsi="Consolas" w:cs="Consolas"/>
+          <w:color w:val="383A42"/>
+          <w:kern w:val="0"/>
+          <w:sz w:val="18"/>
+          <w:szCs w:val="18"/>
+          <w:shd w:val="clear" w:color="auto" w:fill="FAFAFA"/>
+          <w:lang w:bidi="ar"/>
+        </w:rPr>
+        <w:t>base_path</w:t>
+      </w:r>
+      <w:proofErr w:type="spellEnd"/>
+      <w:r>
+        <w:rPr>
+          <w:rFonts w:ascii="Consolas" w:eastAsia="Consolas" w:hAnsi="Consolas" w:cs="Consolas"/>
+          <w:color w:val="383A42"/>
+          <w:kern w:val="0"/>
+          <w:sz w:val="18"/>
+          <w:szCs w:val="18"/>
+          <w:shd w:val="clear" w:color="auto" w:fill="FAFAFA"/>
+          <w:lang w:bidi="ar"/>
+        </w:rPr>
+        <w:t>=</w:t>
+      </w:r>
+      <w:r>
+        <w:rPr>
+          <w:rFonts w:ascii="Consolas" w:eastAsia="Consolas" w:hAnsi="Consolas" w:cs="Consolas"/>
+          <w:color w:val="50A14F"/>
+          <w:kern w:val="0"/>
+          <w:sz w:val="18"/>
+          <w:szCs w:val="18"/>
+          <w:shd w:val="clear" w:color="auto" w:fill="FAFAFA"/>
+          <w:lang w:bidi="ar"/>
+        </w:rPr>
+        <w:t>"数据路径"</w:t>
+      </w:r>
+      <w:r>
+        <w:rPr>
+          <w:rFonts w:ascii="Consolas" w:eastAsia="Consolas" w:hAnsi="Consolas" w:cs="Consolas"/>
+          <w:color w:val="383A42"/>
+          <w:kern w:val="0"/>
+          <w:sz w:val="18"/>
+          <w:szCs w:val="18"/>
+          <w:shd w:val="clear" w:color="auto" w:fill="FAFAFA"/>
+          <w:lang w:bidi="ar"/>
+        </w:rPr>
+        <w:t>, k=？)</w:t>
+      </w:r>
+    </w:p>
+    <w:p>
+      <w:pPr>
+        <w:widowControl/>
+        <w:shd w:val="clear" w:color="auto" w:fill="F8F8F8"/>
+        <w:jc w:val="left"/>
+        <w:rPr>
+          <w:rFonts w:ascii="Consolas" w:eastAsia="Consolas" w:hAnsi="Consolas" w:cs="Consolas"/>
+          <w:color w:val="383A42"/>
+          <w:sz w:val="18"/>
+          <w:szCs w:val="18"/>
+        </w:rPr>
+      </w:pPr>
+      <w:r>
+        <w:rPr>
+          <w:rFonts w:ascii="Consolas" w:eastAsia="Consolas" w:hAnsi="Consolas" w:cs="Consolas"/>
+          <w:color w:val="383A42"/>
+          <w:kern w:val="0"/>
+          <w:sz w:val="18"/>
+          <w:szCs w:val="18"/>
+          <w:shd w:val="clear" w:color="auto" w:fill="F8F8F8"/>
+          <w:lang w:bidi="ar"/>
+        </w:rPr>
+        <w:t>    </w:t>
+      </w:r>
+    </w:p>
+    <w:p>
+      <w:pPr>
+        <w:widowControl/>
+        <w:shd w:val="clear" w:color="auto" w:fill="FAFAFA"/>
+        <w:jc w:val="left"/>
+        <w:rPr>
+          <w:rFonts w:ascii="Consolas" w:eastAsia="Consolas" w:hAnsi="Consolas" w:cs="Consolas"/>
+          <w:color w:val="383A42"/>
+          <w:sz w:val="18"/>
+          <w:szCs w:val="18"/>
+        </w:rPr>
+      </w:pPr>
+      <w:r>
+        <w:rPr>
+          <w:rFonts w:ascii="Consolas" w:eastAsia="Consolas" w:hAnsi="Consolas" w:cs="Consolas"/>
+          <w:color w:val="383A42"/>
+          <w:kern w:val="0"/>
+          <w:sz w:val="18"/>
+          <w:szCs w:val="18"/>
+          <w:shd w:val="clear" w:color="auto" w:fill="FAFAFA"/>
+          <w:lang w:bidi="ar"/>
+        </w:rPr>
+        <w:t>    </w:t>
       </w:r>
       <w:r>
         <w:rPr>
@@ -1457,10 +1548,121 @@
           <w:kern w:val="0"/>
           <w:sz w:val="18"/>
           <w:szCs w:val="18"/>
-          <w:shd w:val="clear" w:color="auto" w:fill="F8F8F8"/>
-          <w:lang w:bidi="ar"/>
-        </w:rPr>
-        <w:t>加载数据</w:t>
+          <w:shd w:val="clear" w:color="auto" w:fill="FAFAFA"/>
+          <w:lang w:bidi="ar"/>
+        </w:rPr>
+        <w:t># 2. 数据预处理</w:t>
+      </w:r>
+    </w:p>
+    <w:p>
+      <w:pPr>
+        <w:widowControl/>
+        <w:shd w:val="clear" w:color="auto" w:fill="F8F8F8"/>
+        <w:jc w:val="left"/>
+        <w:rPr>
+          <w:rFonts w:ascii="Consolas" w:eastAsia="Consolas" w:hAnsi="Consolas" w:cs="Consolas"/>
+          <w:color w:val="383A42"/>
+          <w:sz w:val="18"/>
+          <w:szCs w:val="18"/>
+        </w:rPr>
+      </w:pPr>
+      <w:r>
+        <w:rPr>
+          <w:rFonts w:ascii="Consolas" w:eastAsia="Consolas" w:hAnsi="Consolas" w:cs="Consolas"/>
+          <w:color w:val="383A42"/>
+          <w:kern w:val="0"/>
+          <w:sz w:val="18"/>
+          <w:szCs w:val="18"/>
+          <w:shd w:val="clear" w:color="auto" w:fill="F8F8F8"/>
+          <w:lang w:bidi="ar"/>
+        </w:rPr>
+        <w:t>    </w:t>
+      </w:r>
+      <w:r>
+        <w:rPr>
+          <w:rFonts w:ascii="Consolas" w:eastAsia="Consolas" w:hAnsi="Consolas" w:cs="Consolas"/>
+          <w:color w:val="C18401"/>
+          <w:kern w:val="0"/>
+          <w:sz w:val="18"/>
+          <w:szCs w:val="18"/>
+          <w:shd w:val="clear" w:color="auto" w:fill="F8F8F8"/>
+          <w:lang w:bidi="ar"/>
+        </w:rPr>
+        <w:t>df</w:t>
+      </w:r>
+      <w:r>
+        <w:rPr>
+          <w:rFonts w:ascii="Consolas" w:eastAsia="Consolas" w:hAnsi="Consolas" w:cs="Consolas"/>
+          <w:color w:val="383A42"/>
+          <w:kern w:val="0"/>
+          <w:sz w:val="18"/>
+          <w:szCs w:val="18"/>
+          <w:shd w:val="clear" w:color="auto" w:fill="F8F8F8"/>
+          <w:lang w:bidi="ar"/>
+        </w:rPr>
+        <w:t>, feature_cols, target_col = preprocess_</w:t>
+      </w:r>
+      <w:proofErr w:type="gramStart"/>
+      <w:r>
+        <w:rPr>
+          <w:rFonts w:ascii="Consolas" w:eastAsia="Consolas" w:hAnsi="Consolas" w:cs="Consolas"/>
+          <w:color w:val="383A42"/>
+          <w:kern w:val="0"/>
+          <w:sz w:val="18"/>
+          <w:szCs w:val="18"/>
+          <w:shd w:val="clear" w:color="auto" w:fill="F8F8F8"/>
+          <w:lang w:bidi="ar"/>
+        </w:rPr>
+        <w:t>data(</w:t>
+      </w:r>
+      <w:proofErr w:type="gramEnd"/>
+      <w:r>
+        <w:rPr>
+          <w:rFonts w:ascii="Consolas" w:eastAsia="Consolas" w:hAnsi="Consolas" w:cs="Consolas"/>
+          <w:color w:val="C18401"/>
+          <w:kern w:val="0"/>
+          <w:sz w:val="18"/>
+          <w:szCs w:val="18"/>
+          <w:shd w:val="clear" w:color="auto" w:fill="F8F8F8"/>
+          <w:lang w:bidi="ar"/>
+        </w:rPr>
+        <w:t>df</w:t>
+      </w:r>
+      <w:r>
+        <w:rPr>
+          <w:rFonts w:ascii="Consolas" w:eastAsia="Consolas" w:hAnsi="Consolas" w:cs="Consolas"/>
+          <w:color w:val="383A42"/>
+          <w:kern w:val="0"/>
+          <w:sz w:val="18"/>
+          <w:szCs w:val="18"/>
+          <w:shd w:val="clear" w:color="auto" w:fill="F8F8F8"/>
+          <w:lang w:bidi="ar"/>
+        </w:rPr>
+        <w:t>, target_col=</w:t>
+      </w:r>
+      <w:r>
+        <w:rPr>
+          <w:rFonts w:ascii="Consolas" w:eastAsia="Consolas" w:hAnsi="Consolas" w:cs="Consolas"/>
+          <w:color w:val="50A14F"/>
+          <w:kern w:val="0"/>
+          <w:sz w:val="18"/>
+          <w:szCs w:val="18"/>
+          <w:shd w:val="clear" w:color="auto" w:fill="F8F8F8"/>
+          <w:lang w:bidi="ar"/>
+        </w:rPr>
+        <w:t>'responder_6'</w:t>
+      </w:r>
+      <w:r>
+        <w:rPr>
+          <w:rFonts w:ascii="Consolas" w:eastAsia="Consolas" w:hAnsi="Consolas" w:cs="Consolas"/>
+          <w:color w:val="383A42"/>
+          <w:kern w:val="0"/>
+          <w:sz w:val="18"/>
+          <w:szCs w:val="18"/>
+          <w:shd w:val="clear" w:color="auto" w:fill="F8F8F8"/>
+          <w:lang w:bidi="ar"/>
+        </w:rPr>
+        <w:t>)</w:t>
       </w:r>
     </w:p>
     <w:p>
@@ -1487,154 +1689,6 @@
         </w:rPr>
         <w:t>    </w:t>
       </w:r>
-      <w:r>
-        <w:rPr>
-          <w:rFonts w:ascii="Consolas" w:eastAsia="Consolas" w:hAnsi="Consolas" w:cs="Consolas"/>
-          <w:color w:val="C18401"/>
-          <w:kern w:val="0"/>
-          <w:sz w:val="18"/>
-          <w:szCs w:val="18"/>
-          <w:shd w:val="clear" w:color="auto" w:fill="FAFAFA"/>
-          <w:lang w:bidi="ar"/>
-        </w:rPr>
-        <w:t>df</w:t>
-      </w:r>
-      <w:r>
-        <w:rPr>
-          <w:rFonts w:ascii="Consolas" w:eastAsia="Consolas" w:hAnsi="Consolas" w:cs="Consolas"/>
-          <w:color w:val="383A42"/>
-          <w:kern w:val="0"/>
-          <w:sz w:val="18"/>
-          <w:szCs w:val="18"/>
-          <w:shd w:val="clear" w:color="auto" w:fill="FAFAFA"/>
-          <w:lang w:bidi="ar"/>
-        </w:rPr>
-        <w:t> = </w:t>
-      </w:r>
-      <w:proofErr w:type="spellStart"/>
-      <w:r>
-        <w:rPr>
-          <w:rFonts w:ascii="Consolas" w:eastAsia="Consolas" w:hAnsi="Consolas" w:cs="Consolas"/>
-          <w:color w:val="383A42"/>
-          <w:kern w:val="0"/>
-          <w:sz w:val="18"/>
-          <w:szCs w:val="18"/>
-          <w:shd w:val="clear" w:color="auto" w:fill="FAFAFA"/>
-          <w:lang w:bidi="ar"/>
-        </w:rPr>
-        <w:t>load_data</w:t>
-      </w:r>
-      <w:proofErr w:type="spellEnd"/>
-      <w:r>
-        <w:rPr>
-          <w:rFonts w:ascii="Consolas" w:eastAsia="Consolas" w:hAnsi="Consolas" w:cs="Consolas"/>
-          <w:color w:val="383A42"/>
-          <w:kern w:val="0"/>
-          <w:sz w:val="18"/>
-          <w:szCs w:val="18"/>
-          <w:shd w:val="clear" w:color="auto" w:fill="FAFAFA"/>
-          <w:lang w:bidi="ar"/>
-        </w:rPr>
-        <w:t>(</w:t>
-      </w:r>
-      <w:proofErr w:type="spellStart"/>
-      <w:r>
-        <w:rPr>
-          <w:rFonts w:ascii="Consolas" w:eastAsia="Consolas" w:hAnsi="Consolas" w:cs="Consolas"/>
-          <w:color w:val="383A42"/>
-          <w:kern w:val="0"/>
-          <w:sz w:val="18"/>
-          <w:szCs w:val="18"/>
-          <w:shd w:val="clear" w:color="auto" w:fill="FAFAFA"/>
-          <w:lang w:bidi="ar"/>
-        </w:rPr>
-        <w:t>base_path</w:t>
-      </w:r>
-      <w:proofErr w:type="spellEnd"/>
-      <w:r>
-        <w:rPr>
-          <w:rFonts w:ascii="Consolas" w:eastAsia="Consolas" w:hAnsi="Consolas" w:cs="Consolas"/>
-          <w:color w:val="383A42"/>
-          <w:kern w:val="0"/>
-          <w:sz w:val="18"/>
-          <w:szCs w:val="18"/>
-          <w:shd w:val="clear" w:color="auto" w:fill="FAFAFA"/>
-          <w:lang w:bidi="ar"/>
-        </w:rPr>
-        <w:t>=</w:t>
-      </w:r>
-      <w:r>
-        <w:rPr>
-          <w:rFonts w:ascii="Consolas" w:eastAsia="Consolas" w:hAnsi="Consolas" w:cs="Consolas"/>
-          <w:color w:val="50A14F"/>
-          <w:kern w:val="0"/>
-          <w:sz w:val="18"/>
-          <w:szCs w:val="18"/>
-          <w:shd w:val="clear" w:color="auto" w:fill="FAFAFA"/>
-          <w:lang w:bidi="ar"/>
-        </w:rPr>
-        <w:t>"</w:t>
-      </w:r>
-      <w:r>
-        <w:rPr>
-          <w:rFonts w:ascii="Consolas" w:eastAsia="Consolas" w:hAnsi="Consolas" w:cs="Consolas"/>
-          <w:color w:val="50A14F"/>
-          <w:kern w:val="0"/>
-          <w:sz w:val="18"/>
-          <w:szCs w:val="18"/>
-          <w:shd w:val="clear" w:color="auto" w:fill="FAFAFA"/>
-          <w:lang w:bidi="ar"/>
-        </w:rPr>
-        <w:t>数据路径</w:t>
-      </w:r>
-      <w:r>
-        <w:rPr>
-          <w:rFonts w:ascii="Consolas" w:eastAsia="Consolas" w:hAnsi="Consolas" w:cs="Consolas"/>
-          <w:color w:val="50A14F"/>
-          <w:kern w:val="0"/>
-          <w:sz w:val="18"/>
-          <w:szCs w:val="18"/>
-          <w:shd w:val="clear" w:color="auto" w:fill="FAFAFA"/>
-          <w:lang w:bidi="ar"/>
-        </w:rPr>
-        <w:t>"</w:t>
-      </w:r>
-      <w:r>
-        <w:rPr>
-          <w:rFonts w:ascii="Consolas" w:eastAsia="Consolas" w:hAnsi="Consolas" w:cs="Consolas"/>
-          <w:color w:val="383A42"/>
-          <w:kern w:val="0"/>
-          <w:sz w:val="18"/>
-          <w:szCs w:val="18"/>
-          <w:shd w:val="clear" w:color="auto" w:fill="FAFAFA"/>
-          <w:lang w:bidi="ar"/>
-        </w:rPr>
-        <w:t>, k=</w:t>
-      </w:r>
-      <w:r>
-        <w:rPr>
-          <w:rFonts w:ascii="Consolas" w:eastAsia="Consolas" w:hAnsi="Consolas" w:cs="Consolas"/>
-          <w:color w:val="383A42"/>
-          <w:kern w:val="0"/>
-          <w:sz w:val="18"/>
-          <w:szCs w:val="18"/>
-          <w:shd w:val="clear" w:color="auto" w:fill="FAFAFA"/>
-          <w:lang w:bidi="ar"/>
-        </w:rPr>
-        <w:t>？</w:t>
-      </w:r>
-      <w:r>
-        <w:rPr>
-          <w:rFonts w:ascii="Consolas" w:eastAsia="Consolas" w:hAnsi="Consolas" w:cs="Consolas"/>
-          <w:color w:val="383A42"/>
-          <w:kern w:val="0"/>
-          <w:sz w:val="18"/>
-          <w:szCs w:val="18"/>
-          <w:shd w:val="clear" w:color="auto" w:fill="FAFAFA"/>
-          <w:lang w:bidi="ar"/>
-        </w:rPr>
-        <w:t>)</w:t>
-      </w:r>
     </w:p>
     <w:p>
       <w:pPr>
@@ -1660,31 +1714,6 @@
         </w:rPr>
         <w:t>    </w:t>
       </w:r>
-    </w:p>
-    <w:p>
-      <w:pPr>
-        <w:widowControl/>
-        <w:shd w:val="clear" w:color="auto" w:fill="FAFAFA"/>
-        <w:jc w:val="left"/>
-        <w:rPr>
-          <w:rFonts w:ascii="Consolas" w:eastAsia="Consolas" w:hAnsi="Consolas" w:cs="Consolas"/>
-          <w:color w:val="383A42"/>
-          <w:sz w:val="18"/>
-          <w:szCs w:val="18"/>
-        </w:rPr>
-      </w:pPr>
-      <w:r>
-        <w:rPr>
-          <w:rFonts w:ascii="Consolas" w:eastAsia="Consolas" w:hAnsi="Consolas" w:cs="Consolas"/>
-          <w:color w:val="383A42"/>
-          <w:kern w:val="0"/>
-          <w:sz w:val="18"/>
-          <w:szCs w:val="18"/>
-          <w:shd w:val="clear" w:color="auto" w:fill="FAFAFA"/>
-          <w:lang w:bidi="ar"/>
-        </w:rPr>
-        <w:t>    </w:t>
-      </w:r>
       <w:r>
         <w:rPr>
           <w:rFonts w:ascii="Consolas" w:eastAsia="Consolas" w:hAnsi="Consolas" w:cs="Consolas"/>
@@ -1694,213 +1723,10 @@
           <w:kern w:val="0"/>
           <w:sz w:val="18"/>
           <w:szCs w:val="18"/>
-          <w:shd w:val="clear" w:color="auto" w:fill="FAFAFA"/>
-          <w:lang w:bidi="ar"/>
-        </w:rPr>
-        <w:t># 2. </w:t>
-      </w:r>
-      <w:r>
-        <w:rPr>
-          <w:rFonts w:ascii="Consolas" w:eastAsia="Consolas" w:hAnsi="Consolas" w:cs="Consolas"/>
-          <w:i/>
-          <w:iCs/>
-          <w:color w:val="A0A1A7"/>
-          <w:kern w:val="0"/>
-          <w:sz w:val="18"/>
-          <w:szCs w:val="18"/>
-          <w:shd w:val="clear" w:color="auto" w:fill="FAFAFA"/>
-          <w:lang w:bidi="ar"/>
-        </w:rPr>
-        <w:t>数据预处理</w:t>
-      </w:r>
-    </w:p>
-    <w:p>
-      <w:pPr>
-        <w:widowControl/>
-        <w:shd w:val="clear" w:color="auto" w:fill="F8F8F8"/>
-        <w:jc w:val="left"/>
-        <w:rPr>
-          <w:rFonts w:ascii="Consolas" w:eastAsia="Consolas" w:hAnsi="Consolas" w:cs="Consolas"/>
-          <w:color w:val="383A42"/>
-          <w:sz w:val="18"/>
-          <w:szCs w:val="18"/>
-        </w:rPr>
-      </w:pPr>
-      <w:r>
-        <w:rPr>
-          <w:rFonts w:ascii="Consolas" w:eastAsia="Consolas" w:hAnsi="Consolas" w:cs="Consolas"/>
-          <w:color w:val="383A42"/>
-          <w:kern w:val="0"/>
-          <w:sz w:val="18"/>
-          <w:szCs w:val="18"/>
-          <w:shd w:val="clear" w:color="auto" w:fill="F8F8F8"/>
-          <w:lang w:bidi="ar"/>
-        </w:rPr>
-        <w:t>    </w:t>
-      </w:r>
-      <w:r>
-        <w:rPr>
-          <w:rFonts w:ascii="Consolas" w:eastAsia="Consolas" w:hAnsi="Consolas" w:cs="Consolas"/>
-          <w:color w:val="C18401"/>
-          <w:kern w:val="0"/>
-          <w:sz w:val="18"/>
-          <w:szCs w:val="18"/>
-          <w:shd w:val="clear" w:color="auto" w:fill="F8F8F8"/>
-          <w:lang w:bidi="ar"/>
-        </w:rPr>
-        <w:t>df</w:t>
-      </w:r>
-      <w:r>
-        <w:rPr>
-          <w:rFonts w:ascii="Consolas" w:eastAsia="Consolas" w:hAnsi="Consolas" w:cs="Consolas"/>
-          <w:color w:val="383A42"/>
-          <w:kern w:val="0"/>
-          <w:sz w:val="18"/>
-          <w:szCs w:val="18"/>
-          <w:shd w:val="clear" w:color="auto" w:fill="F8F8F8"/>
-          <w:lang w:bidi="ar"/>
-        </w:rPr>
-        <w:t>, feature_cols, target_col = preprocess_</w:t>
-      </w:r>
-      <w:proofErr w:type="gramStart"/>
-      <w:r>
-        <w:rPr>
-          <w:rFonts w:ascii="Consolas" w:eastAsia="Consolas" w:hAnsi="Consolas" w:cs="Consolas"/>
-          <w:color w:val="383A42"/>
-          <w:kern w:val="0"/>
-          <w:sz w:val="18"/>
-          <w:szCs w:val="18"/>
-          <w:shd w:val="clear" w:color="auto" w:fill="F8F8F8"/>
-          <w:lang w:bidi="ar"/>
-        </w:rPr>
-        <w:t>data(</w:t>
-      </w:r>
-      <w:proofErr w:type="gramEnd"/>
-      <w:r>
-        <w:rPr>
-          <w:rFonts w:ascii="Consolas" w:eastAsia="Consolas" w:hAnsi="Consolas" w:cs="Consolas"/>
-          <w:color w:val="C18401"/>
-          <w:kern w:val="0"/>
-          <w:sz w:val="18"/>
-          <w:szCs w:val="18"/>
-          <w:shd w:val="clear" w:color="auto" w:fill="F8F8F8"/>
-          <w:lang w:bidi="ar"/>
-        </w:rPr>
-        <w:t>df</w:t>
-      </w:r>
-      <w:r>
-        <w:rPr>
-          <w:rFonts w:ascii="Consolas" w:eastAsia="Consolas" w:hAnsi="Consolas" w:cs="Consolas"/>
-          <w:color w:val="383A42"/>
-          <w:kern w:val="0"/>
-          <w:sz w:val="18"/>
-          <w:szCs w:val="18"/>
-          <w:shd w:val="clear" w:color="auto" w:fill="F8F8F8"/>
-          <w:lang w:bidi="ar"/>
-        </w:rPr>
-        <w:t>, target_col=</w:t>
-      </w:r>
-      <w:r>
-        <w:rPr>
-          <w:rFonts w:ascii="Consolas" w:eastAsia="Consolas" w:hAnsi="Consolas" w:cs="Consolas"/>
-          <w:color w:val="50A14F"/>
-          <w:kern w:val="0"/>
-          <w:sz w:val="18"/>
-          <w:szCs w:val="18"/>
-          <w:shd w:val="clear" w:color="auto" w:fill="F8F8F8"/>
-          <w:lang w:bidi="ar"/>
-        </w:rPr>
-        <w:t>'responder_6'</w:t>
-      </w:r>
-      <w:r>
-        <w:rPr>
-          <w:rFonts w:ascii="Consolas" w:eastAsia="Consolas" w:hAnsi="Consolas" w:cs="Consolas"/>
-          <w:color w:val="383A42"/>
-          <w:kern w:val="0"/>
-          <w:sz w:val="18"/>
-          <w:szCs w:val="18"/>
-          <w:shd w:val="clear" w:color="auto" w:fill="F8F8F8"/>
-          <w:lang w:bidi="ar"/>
-        </w:rPr>
-        <w:t>)</w:t>
-      </w:r>
-    </w:p>
-    <w:p>
-      <w:pPr>
-        <w:widowControl/>
-        <w:shd w:val="clear" w:color="auto" w:fill="FAFAFA"/>
-        <w:jc w:val="left"/>
-        <w:rPr>
-          <w:rFonts w:ascii="Consolas" w:eastAsia="Consolas" w:hAnsi="Consolas" w:cs="Consolas"/>
-          <w:color w:val="383A42"/>
-          <w:sz w:val="18"/>
-          <w:szCs w:val="18"/>
-        </w:rPr>
-      </w:pPr>
-      <w:r>
-        <w:rPr>
-          <w:rFonts w:ascii="Consolas" w:eastAsia="Consolas" w:hAnsi="Consolas" w:cs="Consolas"/>
-          <w:color w:val="383A42"/>
-          <w:kern w:val="0"/>
-          <w:sz w:val="18"/>
-          <w:szCs w:val="18"/>
-          <w:shd w:val="clear" w:color="auto" w:fill="FAFAFA"/>
-          <w:lang w:bidi="ar"/>
-        </w:rPr>
-        <w:t>    </w:t>
-      </w:r>
-    </w:p>
-    <w:p>
-      <w:pPr>
-        <w:widowControl/>
-        <w:shd w:val="clear" w:color="auto" w:fill="F8F8F8"/>
-        <w:jc w:val="left"/>
-        <w:rPr>
-          <w:rFonts w:ascii="Consolas" w:eastAsia="Consolas" w:hAnsi="Consolas" w:cs="Consolas"/>
-          <w:color w:val="383A42"/>
-          <w:sz w:val="18"/>
-          <w:szCs w:val="18"/>
-        </w:rPr>
-      </w:pPr>
-      <w:r>
-        <w:rPr>
-          <w:rFonts w:ascii="Consolas" w:eastAsia="Consolas" w:hAnsi="Consolas" w:cs="Consolas"/>
-          <w:color w:val="383A42"/>
-          <w:kern w:val="0"/>
-          <w:sz w:val="18"/>
-          <w:szCs w:val="18"/>
-          <w:shd w:val="clear" w:color="auto" w:fill="F8F8F8"/>
-          <w:lang w:bidi="ar"/>
-        </w:rPr>
-        <w:t>    </w:t>
-      </w:r>
-      <w:r>
-        <w:rPr>
-          <w:rFonts w:ascii="Consolas" w:eastAsia="Consolas" w:hAnsi="Consolas" w:cs="Consolas"/>
-          <w:i/>
-          <w:iCs/>
-          <w:color w:val="A0A1A7"/>
-          <w:kern w:val="0"/>
-          <w:sz w:val="18"/>
-          <w:szCs w:val="18"/>
-          <w:shd w:val="clear" w:color="auto" w:fill="F8F8F8"/>
-          <w:lang w:bidi="ar"/>
-        </w:rPr>
-        <w:t># 3. </w:t>
-      </w:r>
-      <w:r>
-        <w:rPr>
-          <w:rFonts w:ascii="Consolas" w:eastAsia="Consolas" w:hAnsi="Consolas" w:cs="Consolas"/>
-          <w:i/>
-          <w:iCs/>
-          <w:color w:val="A0A1A7"/>
-          <w:kern w:val="0"/>
-          <w:sz w:val="18"/>
-          <w:szCs w:val="18"/>
-          <w:shd w:val="clear" w:color="auto" w:fill="F8F8F8"/>
-          <w:lang w:bidi="ar"/>
-        </w:rPr>
-        <w:t>构造图像数据（包含噪声标签）</w:t>
+          <w:shd w:val="clear" w:color="auto" w:fill="F8F8F8"/>
+          <w:lang w:bidi="ar"/>
+        </w:rPr>
+        <w:t># 3. 构造图像数据（包含噪声标签）</w:t>
       </w:r>
     </w:p>
     <w:p>
@@ -2025,55 +1851,7 @@
           <w:shd w:val="clear" w:color="auto" w:fill="F8F8F8"/>
           <w:lang w:bidi="ar"/>
         </w:rPr>
-        <w:t>=</w:t>
-      </w:r>
-      <w:r>
-        <w:rPr>
-          <w:rFonts w:ascii="Consolas" w:eastAsia="Consolas" w:hAnsi="Consolas" w:cs="Consolas"/>
-          <w:color w:val="383A42"/>
-          <w:kern w:val="0"/>
-          <w:sz w:val="18"/>
-          <w:szCs w:val="18"/>
-          <w:shd w:val="clear" w:color="auto" w:fill="F8F8F8"/>
-          <w:lang w:bidi="ar"/>
-        </w:rPr>
-        <w:t>？</w:t>
-      </w:r>
-      <w:r>
-        <w:rPr>
-          <w:rFonts w:ascii="Consolas" w:eastAsia="Consolas" w:hAnsi="Consolas" w:cs="Consolas"/>
-          <w:color w:val="383A42"/>
-          <w:kern w:val="0"/>
-          <w:sz w:val="18"/>
-          <w:szCs w:val="18"/>
-          <w:shd w:val="clear" w:color="auto" w:fill="F8F8F8"/>
-          <w:lang w:bidi="ar"/>
-        </w:rPr>
-        <w:t>, step=</w:t>
-      </w:r>
-      <w:r>
-        <w:rPr>
-          <w:rFonts w:ascii="Consolas" w:eastAsia="Consolas" w:hAnsi="Consolas" w:cs="Consolas"/>
-          <w:color w:val="383A42"/>
-          <w:kern w:val="0"/>
-          <w:sz w:val="18"/>
-          <w:szCs w:val="18"/>
-          <w:shd w:val="clear" w:color="auto" w:fill="F8F8F8"/>
-          <w:lang w:bidi="ar"/>
-        </w:rPr>
-        <w:t>？</w:t>
-      </w:r>
-      <w:r>
-        <w:rPr>
-          <w:rFonts w:ascii="Consolas" w:eastAsia="Consolas" w:hAnsi="Consolas" w:cs="Consolas"/>
-          <w:color w:val="383A42"/>
-          <w:kern w:val="0"/>
-          <w:sz w:val="18"/>
-          <w:szCs w:val="18"/>
-          <w:shd w:val="clear" w:color="auto" w:fill="F8F8F8"/>
-          <w:lang w:bidi="ar"/>
-        </w:rPr>
-        <w:t>, </w:t>
+        <w:t>=？, step=？, </w:t>
       </w:r>
       <w:proofErr w:type="spellStart"/>
       <w:r>
@@ -2099,55 +1877,7 @@
           <w:shd w:val="clear" w:color="auto" w:fill="F8F8F8"/>
           <w:lang w:bidi="ar"/>
         </w:rPr>
-        <w:t>=(</w:t>
-      </w:r>
-      <w:r>
-        <w:rPr>
-          <w:rFonts w:ascii="Consolas" w:eastAsia="Consolas" w:hAnsi="Consolas" w:cs="Consolas"/>
-          <w:color w:val="383A42"/>
-          <w:kern w:val="0"/>
-          <w:sz w:val="18"/>
-          <w:szCs w:val="18"/>
-          <w:shd w:val="clear" w:color="auto" w:fill="F8F8F8"/>
-          <w:lang w:bidi="ar"/>
-        </w:rPr>
-        <w:t>？</w:t>
-      </w:r>
-      <w:r>
-        <w:rPr>
-          <w:rFonts w:ascii="Consolas" w:eastAsia="Consolas" w:hAnsi="Consolas" w:cs="Consolas"/>
-          <w:color w:val="383A42"/>
-          <w:kern w:val="0"/>
-          <w:sz w:val="18"/>
-          <w:szCs w:val="18"/>
-          <w:shd w:val="clear" w:color="auto" w:fill="F8F8F8"/>
-          <w:lang w:bidi="ar"/>
-        </w:rPr>
-        <w:t>,</w:t>
-      </w:r>
-      <w:r>
-        <w:rPr>
-          <w:rFonts w:ascii="Consolas" w:eastAsia="Consolas" w:hAnsi="Consolas" w:cs="Consolas"/>
-          <w:color w:val="383A42"/>
-          <w:kern w:val="0"/>
-          <w:sz w:val="18"/>
-          <w:szCs w:val="18"/>
-          <w:shd w:val="clear" w:color="auto" w:fill="F8F8F8"/>
-          <w:lang w:bidi="ar"/>
-        </w:rPr>
-        <w:t>？</w:t>
-      </w:r>
-      <w:r>
-        <w:rPr>
-          <w:rFonts w:ascii="Consolas" w:eastAsia="Consolas" w:hAnsi="Consolas" w:cs="Consolas"/>
-          <w:color w:val="383A42"/>
-          <w:kern w:val="0"/>
-          <w:sz w:val="18"/>
-          <w:szCs w:val="18"/>
-          <w:shd w:val="clear" w:color="auto" w:fill="F8F8F8"/>
-          <w:lang w:bidi="ar"/>
-        </w:rPr>
-        <w:t>))</w:t>
+        <w:t>=(？,？))</w:t>
       </w:r>
     </w:p>
     <w:p>
@@ -2171,13 +1901,7 @@
         </w:rPr>
       </w:pPr>
       <w:r>
-        <w:t>基础架构</w:t>
-      </w:r>
-      <w:r>
-        <w:t>设计</w:t>
-      </w:r>
-      <w:r>
-        <w:t>（必做）</w:t>
+        <w:t>基础架构设计（必做）</w:t>
       </w:r>
     </w:p>
     <w:p>
@@ -2369,19 +2093,7 @@
           <w:shd w:val="clear" w:color="auto" w:fill="F8F8F8"/>
           <w:lang w:bidi="ar"/>
         </w:rPr>
-        <w:t>    # </w:t>
-      </w:r>
-      <w:r>
-        <w:rPr>
-          <w:rFonts w:ascii="Consolas" w:eastAsia="Consolas" w:hAnsi="Consolas" w:cs="Consolas"/>
-          <w:color w:val="383A42"/>
-          <w:kern w:val="0"/>
-          <w:sz w:val="18"/>
-          <w:szCs w:val="18"/>
-          <w:shd w:val="clear" w:color="auto" w:fill="F8F8F8"/>
-          <w:lang w:bidi="ar"/>
-        </w:rPr>
-        <w:t>输入层</w:t>
+        <w:t>    # 输入层</w:t>
       </w:r>
     </w:p>
     <w:p>
@@ -2481,19 +2193,7 @@
           <w:shd w:val="clear" w:color="auto" w:fill="FAFAFA"/>
           <w:lang w:bidi="ar"/>
         </w:rPr>
-        <w:t>    # </w:t>
-      </w:r>
-      <w:r>
-        <w:rPr>
-          <w:rFonts w:ascii="Consolas" w:eastAsia="Consolas" w:hAnsi="Consolas" w:cs="Consolas"/>
-          <w:color w:val="383A42"/>
-          <w:kern w:val="0"/>
-          <w:sz w:val="18"/>
-          <w:szCs w:val="18"/>
-          <w:shd w:val="clear" w:color="auto" w:fill="FAFAFA"/>
-          <w:lang w:bidi="ar"/>
-        </w:rPr>
-        <w:t>多尺度卷积特征提取</w:t>
+        <w:t>    # 多尺度卷积特征提取</w:t>
       </w:r>
     </w:p>
     <w:p>
@@ -2860,19 +2560,7 @@
           <w:shd w:val="clear" w:color="auto" w:fill="FAFAFA"/>
           <w:lang w:bidi="ar"/>
         </w:rPr>
-        <w:t>    # </w:t>
-      </w:r>
-      <w:r>
-        <w:rPr>
-          <w:rFonts w:ascii="Consolas" w:eastAsia="Consolas" w:hAnsi="Consolas" w:cs="Consolas"/>
-          <w:color w:val="383A42"/>
-          <w:kern w:val="0"/>
-          <w:sz w:val="18"/>
-          <w:szCs w:val="18"/>
-          <w:shd w:val="clear" w:color="auto" w:fill="FAFAFA"/>
-          <w:lang w:bidi="ar"/>
-        </w:rPr>
-        <w:t>特征拼接融合</w:t>
+        <w:t>    # 特征拼接融合</w:t>
       </w:r>
     </w:p>
     <w:p>
@@ -2960,43 +2648,7 @@
           <w:shd w:val="clear" w:color="auto" w:fill="F8F8F8"/>
           <w:lang w:bidi="ar"/>
         </w:rPr>
-        <w:t>    # </w:t>
-      </w:r>
-      <w:r>
-        <w:rPr>
-          <w:rFonts w:ascii="Consolas" w:eastAsia="Consolas" w:hAnsi="Consolas" w:cs="Consolas"/>
-          <w:color w:val="383A42"/>
-          <w:kern w:val="0"/>
-          <w:sz w:val="18"/>
-          <w:szCs w:val="18"/>
-          <w:shd w:val="clear" w:color="auto" w:fill="F8F8F8"/>
-          <w:lang w:bidi="ar"/>
-        </w:rPr>
-        <w:t>注意力机制（</w:t>
-      </w:r>
-      <w:r>
-        <w:rPr>
-          <w:rFonts w:ascii="Consolas" w:eastAsia="Consolas" w:hAnsi="Consolas" w:cs="Consolas"/>
-          <w:color w:val="383A42"/>
-          <w:kern w:val="0"/>
-          <w:sz w:val="18"/>
-          <w:szCs w:val="18"/>
-          <w:shd w:val="clear" w:color="auto" w:fill="F8F8F8"/>
-          <w:lang w:bidi="ar"/>
-        </w:rPr>
-        <w:t>SE</w:t>
-      </w:r>
-      <w:r>
-        <w:rPr>
-          <w:rFonts w:ascii="Consolas" w:eastAsia="Consolas" w:hAnsi="Consolas" w:cs="Consolas"/>
-          <w:color w:val="383A42"/>
-          <w:kern w:val="0"/>
-          <w:sz w:val="18"/>
-          <w:szCs w:val="18"/>
-          <w:shd w:val="clear" w:color="auto" w:fill="F8F8F8"/>
-          <w:lang w:bidi="ar"/>
-        </w:rPr>
-        <w:t>模块）加权通道特征</w:t>
+        <w:t>    # 注意力机制（SE模块）加权通道特征</w:t>
       </w:r>
     </w:p>
     <w:p>
@@ -3616,19 +3268,7 @@
           <w:shd w:val="clear" w:color="auto" w:fill="FAFAFA"/>
           <w:lang w:bidi="ar"/>
         </w:rPr>
-        <w:t>    # </w:t>
-      </w:r>
-      <w:r>
-        <w:rPr>
-          <w:rFonts w:ascii="Consolas" w:eastAsia="Consolas" w:hAnsi="Consolas" w:cs="Consolas"/>
-          <w:color w:val="383A42"/>
-          <w:kern w:val="0"/>
-          <w:sz w:val="18"/>
-          <w:szCs w:val="18"/>
-          <w:shd w:val="clear" w:color="auto" w:fill="FAFAFA"/>
-          <w:lang w:bidi="ar"/>
-        </w:rPr>
-        <w:t>进一步卷积提取</w:t>
+        <w:t>    # 进一步卷积提取</w:t>
       </w:r>
     </w:p>
     <w:p>
@@ -3927,19 +3567,7 @@
           <w:shd w:val="clear" w:color="auto" w:fill="FAFAFA"/>
           <w:lang w:bidi="ar"/>
         </w:rPr>
-        <w:t>    # </w:t>
-      </w:r>
-      <w:r>
-        <w:rPr>
-          <w:rFonts w:ascii="Consolas" w:eastAsia="Consolas" w:hAnsi="Consolas" w:cs="Consolas"/>
-          <w:color w:val="383A42"/>
-          <w:kern w:val="0"/>
-          <w:sz w:val="18"/>
-          <w:szCs w:val="18"/>
-          <w:shd w:val="clear" w:color="auto" w:fill="FAFAFA"/>
-          <w:lang w:bidi="ar"/>
-        </w:rPr>
-        <w:t>多任务输出设计</w:t>
+        <w:t>    # 多任务输出设计</w:t>
       </w:r>
     </w:p>
     <w:p>
@@ -4234,19 +3862,7 @@
           <w:shd w:val="clear" w:color="auto" w:fill="FAFAFA"/>
           <w:lang w:bidi="ar"/>
         </w:rPr>
-        <w:t>    # </w:t>
-      </w:r>
-      <w:r>
-        <w:rPr>
-          <w:rFonts w:ascii="Consolas" w:eastAsia="Consolas" w:hAnsi="Consolas" w:cs="Consolas"/>
-          <w:color w:val="383A42"/>
-          <w:kern w:val="0"/>
-          <w:sz w:val="18"/>
-          <w:szCs w:val="18"/>
-          <w:shd w:val="clear" w:color="auto" w:fill="FAFAFA"/>
-          <w:lang w:bidi="ar"/>
-        </w:rPr>
-        <w:t>模型构建</w:t>
+        <w:t>    # 模型构建</w:t>
       </w:r>
     </w:p>
     <w:p>
@@ -4408,10 +4024,7 @@
         </w:rPr>
       </w:pPr>
       <w:r>
-        <w:t>量化指标</w:t>
-      </w:r>
-      <w:r>
-        <w:t>：</w:t>
+        <w:t>量化指标：</w:t>
       </w:r>
     </w:p>
     <w:p>
@@ -4506,10 +4119,7 @@
         </w:rPr>
       </w:pPr>
       <w:r>
-        <w:t>分析方法</w:t>
-      </w:r>
-      <w:r>
-        <w:t>：</w:t>
+        <w:t>分析方法：</w:t>
       </w:r>
     </w:p>
     <w:p>
@@ -4548,10 +4158,7 @@
         <w:ind w:left="420" w:firstLineChars="0" w:firstLine="0"/>
       </w:pPr>
       <w:r>
-        <w:t>简单记录参数变化与指标的</w:t>
-      </w:r>
-      <w:r>
-        <w:t>对应关系。</w:t>
+        <w:t>简单记录参数变化与指标的对应关系。</w:t>
       </w:r>
     </w:p>
     <w:p>

</xml_diff>

<commit_message>
add: build up the framework (#13)
</commit_message>
<xml_diff>
--- a/Cases/JS-Real-Time-Market-Data-Forecasting/Doc/作业1-基于CNN的高频交易噪声过滤与多空信号识别.docx
+++ b/Cases/JS-Real-Time-Market-Data-Forecasting/Doc/作业1-基于CNN的高频交易噪声过滤与多空信号识别.docx
@@ -2070,15 +2070,17 @@
           <w:color w:val="383A42"/>
           <w:sz w:val="18"/>
           <w:szCs w:val="18"/>
-        </w:rPr>
-      </w:pPr>
-      <w:r>
-        <w:rPr>
-          <w:rFonts w:ascii="Consolas" w:eastAsia="Consolas" w:hAnsi="Consolas" w:cs="Consolas"/>
-          <w:color w:val="383A42"/>
-          <w:kern w:val="0"/>
-          <w:sz w:val="18"/>
-          <w:szCs w:val="18"/>
+          <w:highlight w:val="yellow"/>
+        </w:rPr>
+      </w:pPr>
+      <w:r>
+        <w:rPr>
+          <w:rFonts w:ascii="Consolas" w:eastAsia="Consolas" w:hAnsi="Consolas" w:cs="Consolas"/>
+          <w:color w:val="383A42"/>
+          <w:kern w:val="0"/>
+          <w:sz w:val="18"/>
+          <w:szCs w:val="18"/>
+          <w:highlight w:val="yellow"/>
           <w:shd w:val="clear" w:color="auto" w:fill="FAFAFA"/>
           <w:lang w:bidi="ar"/>
         </w:rPr>
@@ -2092,6 +2094,7 @@
           <w:kern w:val="0"/>
           <w:sz w:val="18"/>
           <w:szCs w:val="18"/>
+          <w:highlight w:val="yellow"/>
           <w:shd w:val="clear" w:color="auto" w:fill="FAFAFA"/>
           <w:lang w:bidi="ar"/>
         </w:rPr>
@@ -2105,6 +2108,7 @@
           <w:kern w:val="0"/>
           <w:sz w:val="18"/>
           <w:szCs w:val="18"/>
+          <w:highlight w:val="yellow"/>
           <w:shd w:val="clear" w:color="auto" w:fill="FAFAFA"/>
           <w:lang w:bidi="ar"/>
         </w:rPr>
@@ -2118,6 +2122,7 @@
           <w:kern w:val="0"/>
           <w:sz w:val="18"/>
           <w:szCs w:val="18"/>
+          <w:highlight w:val="yellow"/>
           <w:shd w:val="clear" w:color="auto" w:fill="FAFAFA"/>
           <w:lang w:bidi="ar"/>
         </w:rPr>
@@ -2131,6 +2136,7 @@
           <w:kern w:val="0"/>
           <w:sz w:val="18"/>
           <w:szCs w:val="18"/>
+          <w:highlight w:val="yellow"/>
           <w:shd w:val="clear" w:color="auto" w:fill="FAFAFA"/>
           <w:lang w:bidi="ar"/>
         </w:rPr>
@@ -2147,15 +2153,17 @@
           <w:color w:val="383A42"/>
           <w:sz w:val="18"/>
           <w:szCs w:val="18"/>
-        </w:rPr>
-      </w:pPr>
-      <w:r>
-        <w:rPr>
-          <w:rFonts w:ascii="Consolas" w:eastAsia="Consolas" w:hAnsi="Consolas" w:cs="Consolas"/>
-          <w:color w:val="383A42"/>
-          <w:kern w:val="0"/>
-          <w:sz w:val="18"/>
-          <w:szCs w:val="18"/>
+          <w:highlight w:val="yellow"/>
+        </w:rPr>
+      </w:pPr>
+      <w:r>
+        <w:rPr>
+          <w:rFonts w:ascii="Consolas" w:eastAsia="Consolas" w:hAnsi="Consolas" w:cs="Consolas"/>
+          <w:color w:val="383A42"/>
+          <w:kern w:val="0"/>
+          <w:sz w:val="18"/>
+          <w:szCs w:val="18"/>
+          <w:highlight w:val="yellow"/>
           <w:shd w:val="clear" w:color="auto" w:fill="F8F8F8"/>
           <w:lang w:bidi="ar"/>
         </w:rPr>
@@ -2172,15 +2180,17 @@
           <w:color w:val="383A42"/>
           <w:sz w:val="18"/>
           <w:szCs w:val="18"/>
-        </w:rPr>
-      </w:pPr>
-      <w:r>
-        <w:rPr>
-          <w:rFonts w:ascii="Consolas" w:eastAsia="Consolas" w:hAnsi="Consolas" w:cs="Consolas"/>
-          <w:color w:val="383A42"/>
-          <w:kern w:val="0"/>
-          <w:sz w:val="18"/>
-          <w:szCs w:val="18"/>
+          <w:highlight w:val="yellow"/>
+        </w:rPr>
+      </w:pPr>
+      <w:r>
+        <w:rPr>
+          <w:rFonts w:ascii="Consolas" w:eastAsia="Consolas" w:hAnsi="Consolas" w:cs="Consolas"/>
+          <w:color w:val="383A42"/>
+          <w:kern w:val="0"/>
+          <w:sz w:val="18"/>
+          <w:szCs w:val="18"/>
+          <w:highlight w:val="yellow"/>
           <w:shd w:val="clear" w:color="auto" w:fill="FAFAFA"/>
           <w:lang w:bidi="ar"/>
         </w:rPr>
@@ -2193,6 +2203,7 @@
           <w:kern w:val="0"/>
           <w:sz w:val="18"/>
           <w:szCs w:val="18"/>
+          <w:highlight w:val="yellow"/>
           <w:shd w:val="clear" w:color="auto" w:fill="FAFAFA"/>
           <w:lang w:bidi="ar"/>
         </w:rPr>
@@ -2205,6 +2216,7 @@
           <w:kern w:val="0"/>
           <w:sz w:val="18"/>
           <w:szCs w:val="18"/>
+          <w:highlight w:val="yellow"/>
           <w:shd w:val="clear" w:color="auto" w:fill="FAFAFA"/>
           <w:lang w:bidi="ar"/>
         </w:rPr>
@@ -2218,6 +2230,7 @@
           <w:kern w:val="0"/>
           <w:sz w:val="18"/>
           <w:szCs w:val="18"/>
+          <w:highlight w:val="yellow"/>
           <w:shd w:val="clear" w:color="auto" w:fill="FAFAFA"/>
           <w:lang w:bidi="ar"/>
         </w:rPr>
@@ -2231,6 +2244,7 @@
           <w:kern w:val="0"/>
           <w:sz w:val="18"/>
           <w:szCs w:val="18"/>
+          <w:highlight w:val="yellow"/>
           <w:shd w:val="clear" w:color="auto" w:fill="FAFAFA"/>
           <w:lang w:bidi="ar"/>
         </w:rPr>
@@ -2247,15 +2261,17 @@
           <w:color w:val="383A42"/>
           <w:sz w:val="18"/>
           <w:szCs w:val="18"/>
-        </w:rPr>
-      </w:pPr>
-      <w:r>
-        <w:rPr>
-          <w:rFonts w:ascii="Consolas" w:eastAsia="Consolas" w:hAnsi="Consolas" w:cs="Consolas"/>
-          <w:color w:val="383A42"/>
-          <w:kern w:val="0"/>
-          <w:sz w:val="18"/>
-          <w:szCs w:val="18"/>
+          <w:highlight w:val="yellow"/>
+        </w:rPr>
+      </w:pPr>
+      <w:r>
+        <w:rPr>
+          <w:rFonts w:ascii="Consolas" w:eastAsia="Consolas" w:hAnsi="Consolas" w:cs="Consolas"/>
+          <w:color w:val="383A42"/>
+          <w:kern w:val="0"/>
+          <w:sz w:val="18"/>
+          <w:szCs w:val="18"/>
+          <w:highlight w:val="yellow"/>
           <w:shd w:val="clear" w:color="auto" w:fill="FAFAFA"/>
           <w:lang w:bidi="ar"/>
         </w:rPr>
@@ -2272,15 +2288,17 @@
           <w:color w:val="383A42"/>
           <w:sz w:val="18"/>
           <w:szCs w:val="18"/>
-        </w:rPr>
-      </w:pPr>
-      <w:r>
-        <w:rPr>
-          <w:rFonts w:ascii="Consolas" w:eastAsia="Consolas" w:hAnsi="Consolas" w:cs="Consolas"/>
-          <w:color w:val="383A42"/>
-          <w:kern w:val="0"/>
-          <w:sz w:val="18"/>
-          <w:szCs w:val="18"/>
+          <w:highlight w:val="yellow"/>
+        </w:rPr>
+      </w:pPr>
+      <w:r>
+        <w:rPr>
+          <w:rFonts w:ascii="Consolas" w:eastAsia="Consolas" w:hAnsi="Consolas" w:cs="Consolas"/>
+          <w:color w:val="383A42"/>
+          <w:kern w:val="0"/>
+          <w:sz w:val="18"/>
+          <w:szCs w:val="18"/>
+          <w:highlight w:val="yellow"/>
           <w:shd w:val="clear" w:color="auto" w:fill="F8F8F8"/>
           <w:lang w:bidi="ar"/>
         </w:rPr>
@@ -2293,6 +2311,7 @@
           <w:kern w:val="0"/>
           <w:sz w:val="18"/>
           <w:szCs w:val="18"/>
+          <w:highlight w:val="yellow"/>
           <w:shd w:val="clear" w:color="auto" w:fill="F8F8F8"/>
           <w:lang w:bidi="ar"/>
         </w:rPr>
@@ -2306,6 +2325,7 @@
           <w:kern w:val="0"/>
           <w:sz w:val="18"/>
           <w:szCs w:val="18"/>
+          <w:highlight w:val="yellow"/>
           <w:shd w:val="clear" w:color="auto" w:fill="F8F8F8"/>
           <w:lang w:bidi="ar"/>
         </w:rPr>
@@ -2318,6 +2338,7 @@
           <w:kern w:val="0"/>
           <w:sz w:val="18"/>
           <w:szCs w:val="18"/>
+          <w:highlight w:val="yellow"/>
           <w:shd w:val="clear" w:color="auto" w:fill="F8F8F8"/>
           <w:lang w:bidi="ar"/>
         </w:rPr>
@@ -2331,6 +2352,7 @@
           <w:kern w:val="0"/>
           <w:sz w:val="18"/>
           <w:szCs w:val="18"/>
+          <w:highlight w:val="yellow"/>
           <w:shd w:val="clear" w:color="auto" w:fill="F8F8F8"/>
           <w:lang w:bidi="ar"/>
         </w:rPr>
@@ -2343,6 +2365,7 @@
           <w:kern w:val="0"/>
           <w:sz w:val="18"/>
           <w:szCs w:val="18"/>
+          <w:highlight w:val="yellow"/>
           <w:shd w:val="clear" w:color="auto" w:fill="F8F8F8"/>
           <w:lang w:bidi="ar"/>
         </w:rPr>
@@ -2355,6 +2378,7 @@
           <w:kern w:val="0"/>
           <w:sz w:val="18"/>
           <w:szCs w:val="18"/>
+          <w:highlight w:val="yellow"/>
           <w:shd w:val="clear" w:color="auto" w:fill="F8F8F8"/>
           <w:lang w:bidi="ar"/>
         </w:rPr>
@@ -2367,6 +2391,7 @@
           <w:kern w:val="0"/>
           <w:sz w:val="18"/>
           <w:szCs w:val="18"/>
+          <w:highlight w:val="yellow"/>
           <w:shd w:val="clear" w:color="auto" w:fill="F8F8F8"/>
           <w:lang w:bidi="ar"/>
         </w:rPr>
@@ -2379,6 +2404,7 @@
           <w:kern w:val="0"/>
           <w:sz w:val="18"/>
           <w:szCs w:val="18"/>
+          <w:highlight w:val="yellow"/>
           <w:shd w:val="clear" w:color="auto" w:fill="F8F8F8"/>
           <w:lang w:bidi="ar"/>
         </w:rPr>
@@ -2391,6 +2417,7 @@
           <w:kern w:val="0"/>
           <w:sz w:val="18"/>
           <w:szCs w:val="18"/>
+          <w:highlight w:val="yellow"/>
           <w:shd w:val="clear" w:color="auto" w:fill="F8F8F8"/>
           <w:lang w:bidi="ar"/>
         </w:rPr>
@@ -2403,6 +2430,7 @@
           <w:kern w:val="0"/>
           <w:sz w:val="18"/>
           <w:szCs w:val="18"/>
+          <w:highlight w:val="yellow"/>
           <w:shd w:val="clear" w:color="auto" w:fill="F8F8F8"/>
           <w:lang w:bidi="ar"/>
         </w:rPr>
@@ -2415,6 +2443,7 @@
           <w:kern w:val="0"/>
           <w:sz w:val="18"/>
           <w:szCs w:val="18"/>
+          <w:highlight w:val="yellow"/>
           <w:shd w:val="clear" w:color="auto" w:fill="F8F8F8"/>
           <w:lang w:bidi="ar"/>
         </w:rPr>
@@ -2427,6 +2456,7 @@
           <w:kern w:val="0"/>
           <w:sz w:val="18"/>
           <w:szCs w:val="18"/>
+          <w:highlight w:val="yellow"/>
           <w:shd w:val="clear" w:color="auto" w:fill="F8F8F8"/>
           <w:lang w:bidi="ar"/>
         </w:rPr>
@@ -2443,15 +2473,17 @@
           <w:color w:val="383A42"/>
           <w:sz w:val="18"/>
           <w:szCs w:val="18"/>
-        </w:rPr>
-      </w:pPr>
-      <w:r>
-        <w:rPr>
-          <w:rFonts w:ascii="Consolas" w:eastAsia="Consolas" w:hAnsi="Consolas" w:cs="Consolas"/>
-          <w:color w:val="383A42"/>
-          <w:kern w:val="0"/>
-          <w:sz w:val="18"/>
-          <w:szCs w:val="18"/>
+          <w:highlight w:val="yellow"/>
+        </w:rPr>
+      </w:pPr>
+      <w:r>
+        <w:rPr>
+          <w:rFonts w:ascii="Consolas" w:eastAsia="Consolas" w:hAnsi="Consolas" w:cs="Consolas"/>
+          <w:color w:val="383A42"/>
+          <w:kern w:val="0"/>
+          <w:sz w:val="18"/>
+          <w:szCs w:val="18"/>
+          <w:highlight w:val="yellow"/>
           <w:shd w:val="clear" w:color="auto" w:fill="FAFAFA"/>
           <w:lang w:bidi="ar"/>
         </w:rPr>
@@ -2464,6 +2496,7 @@
           <w:kern w:val="0"/>
           <w:sz w:val="18"/>
           <w:szCs w:val="18"/>
+          <w:highlight w:val="yellow"/>
           <w:shd w:val="clear" w:color="auto" w:fill="FAFAFA"/>
           <w:lang w:bidi="ar"/>
         </w:rPr>
@@ -2477,6 +2510,7 @@
           <w:kern w:val="0"/>
           <w:sz w:val="18"/>
           <w:szCs w:val="18"/>
+          <w:highlight w:val="yellow"/>
           <w:shd w:val="clear" w:color="auto" w:fill="FAFAFA"/>
           <w:lang w:bidi="ar"/>
         </w:rPr>
@@ -2489,6 +2523,7 @@
           <w:kern w:val="0"/>
           <w:sz w:val="18"/>
           <w:szCs w:val="18"/>
+          <w:highlight w:val="yellow"/>
           <w:shd w:val="clear" w:color="auto" w:fill="FAFAFA"/>
           <w:lang w:bidi="ar"/>
         </w:rPr>
@@ -2502,6 +2537,7 @@
           <w:kern w:val="0"/>
           <w:sz w:val="18"/>
           <w:szCs w:val="18"/>
+          <w:highlight w:val="yellow"/>
           <w:shd w:val="clear" w:color="auto" w:fill="FAFAFA"/>
           <w:lang w:bidi="ar"/>
         </w:rPr>
@@ -2514,6 +2550,7 @@
           <w:kern w:val="0"/>
           <w:sz w:val="18"/>
           <w:szCs w:val="18"/>
+          <w:highlight w:val="yellow"/>
           <w:shd w:val="clear" w:color="auto" w:fill="FAFAFA"/>
           <w:lang w:bidi="ar"/>
         </w:rPr>
@@ -2526,6 +2563,7 @@
           <w:kern w:val="0"/>
           <w:sz w:val="18"/>
           <w:szCs w:val="18"/>
+          <w:highlight w:val="yellow"/>
           <w:shd w:val="clear" w:color="auto" w:fill="FAFAFA"/>
           <w:lang w:bidi="ar"/>
         </w:rPr>
@@ -2538,6 +2576,7 @@
           <w:kern w:val="0"/>
           <w:sz w:val="18"/>
           <w:szCs w:val="18"/>
+          <w:highlight w:val="yellow"/>
           <w:shd w:val="clear" w:color="auto" w:fill="FAFAFA"/>
           <w:lang w:bidi="ar"/>
         </w:rPr>
@@ -2550,6 +2589,7 @@
           <w:kern w:val="0"/>
           <w:sz w:val="18"/>
           <w:szCs w:val="18"/>
+          <w:highlight w:val="yellow"/>
           <w:shd w:val="clear" w:color="auto" w:fill="FAFAFA"/>
           <w:lang w:bidi="ar"/>
         </w:rPr>
@@ -2562,6 +2602,7 @@
           <w:kern w:val="0"/>
           <w:sz w:val="18"/>
           <w:szCs w:val="18"/>
+          <w:highlight w:val="yellow"/>
           <w:shd w:val="clear" w:color="auto" w:fill="FAFAFA"/>
           <w:lang w:bidi="ar"/>
         </w:rPr>
@@ -2574,6 +2615,7 @@
           <w:kern w:val="0"/>
           <w:sz w:val="18"/>
           <w:szCs w:val="18"/>
+          <w:highlight w:val="yellow"/>
           <w:shd w:val="clear" w:color="auto" w:fill="FAFAFA"/>
           <w:lang w:bidi="ar"/>
         </w:rPr>
@@ -2586,6 +2628,7 @@
           <w:kern w:val="0"/>
           <w:sz w:val="18"/>
           <w:szCs w:val="18"/>
+          <w:highlight w:val="yellow"/>
           <w:shd w:val="clear" w:color="auto" w:fill="FAFAFA"/>
           <w:lang w:bidi="ar"/>
         </w:rPr>
@@ -2598,6 +2641,7 @@
           <w:kern w:val="0"/>
           <w:sz w:val="18"/>
           <w:szCs w:val="18"/>
+          <w:highlight w:val="yellow"/>
           <w:shd w:val="clear" w:color="auto" w:fill="FAFAFA"/>
           <w:lang w:bidi="ar"/>
         </w:rPr>
@@ -2614,15 +2658,17 @@
           <w:color w:val="383A42"/>
           <w:sz w:val="18"/>
           <w:szCs w:val="18"/>
-        </w:rPr>
-      </w:pPr>
-      <w:r>
-        <w:rPr>
-          <w:rFonts w:ascii="Consolas" w:eastAsia="Consolas" w:hAnsi="Consolas" w:cs="Consolas"/>
-          <w:color w:val="383A42"/>
-          <w:kern w:val="0"/>
-          <w:sz w:val="18"/>
-          <w:szCs w:val="18"/>
+          <w:highlight w:val="yellow"/>
+        </w:rPr>
+      </w:pPr>
+      <w:r>
+        <w:rPr>
+          <w:rFonts w:ascii="Consolas" w:eastAsia="Consolas" w:hAnsi="Consolas" w:cs="Consolas"/>
+          <w:color w:val="383A42"/>
+          <w:kern w:val="0"/>
+          <w:sz w:val="18"/>
+          <w:szCs w:val="18"/>
+          <w:highlight w:val="yellow"/>
           <w:shd w:val="clear" w:color="auto" w:fill="FAFAFA"/>
           <w:lang w:bidi="ar"/>
         </w:rPr>
@@ -2639,15 +2685,17 @@
           <w:color w:val="383A42"/>
           <w:sz w:val="18"/>
           <w:szCs w:val="18"/>
-        </w:rPr>
-      </w:pPr>
-      <w:r>
-        <w:rPr>
-          <w:rFonts w:ascii="Consolas" w:eastAsia="Consolas" w:hAnsi="Consolas" w:cs="Consolas"/>
-          <w:color w:val="383A42"/>
-          <w:kern w:val="0"/>
-          <w:sz w:val="18"/>
-          <w:szCs w:val="18"/>
+          <w:highlight w:val="yellow"/>
+        </w:rPr>
+      </w:pPr>
+      <w:r>
+        <w:rPr>
+          <w:rFonts w:ascii="Consolas" w:eastAsia="Consolas" w:hAnsi="Consolas" w:cs="Consolas"/>
+          <w:color w:val="383A42"/>
+          <w:kern w:val="0"/>
+          <w:sz w:val="18"/>
+          <w:szCs w:val="18"/>
+          <w:highlight w:val="yellow"/>
           <w:shd w:val="clear" w:color="auto" w:fill="F8F8F8"/>
           <w:lang w:bidi="ar"/>
         </w:rPr>
@@ -2661,6 +2709,7 @@
           <w:kern w:val="0"/>
           <w:sz w:val="18"/>
           <w:szCs w:val="18"/>
+          <w:highlight w:val="yellow"/>
           <w:shd w:val="clear" w:color="auto" w:fill="F8F8F8"/>
           <w:lang w:bidi="ar"/>
         </w:rPr>
@@ -2673,6 +2722,7 @@
           <w:kern w:val="0"/>
           <w:sz w:val="18"/>
           <w:szCs w:val="18"/>
+          <w:highlight w:val="yellow"/>
           <w:shd w:val="clear" w:color="auto" w:fill="F8F8F8"/>
           <w:lang w:bidi="ar"/>
         </w:rPr>
@@ -2686,6 +2736,7 @@
           <w:kern w:val="0"/>
           <w:sz w:val="18"/>
           <w:szCs w:val="18"/>
+          <w:highlight w:val="yellow"/>
           <w:shd w:val="clear" w:color="auto" w:fill="F8F8F8"/>
           <w:lang w:bidi="ar"/>
         </w:rPr>
@@ -2702,15 +2753,17 @@
           <w:color w:val="383A42"/>
           <w:sz w:val="18"/>
           <w:szCs w:val="18"/>
-        </w:rPr>
-      </w:pPr>
-      <w:r>
-        <w:rPr>
-          <w:rFonts w:ascii="Consolas" w:eastAsia="Consolas" w:hAnsi="Consolas" w:cs="Consolas"/>
-          <w:color w:val="383A42"/>
-          <w:kern w:val="0"/>
-          <w:sz w:val="18"/>
-          <w:szCs w:val="18"/>
+          <w:highlight w:val="yellow"/>
+        </w:rPr>
+      </w:pPr>
+      <w:r>
+        <w:rPr>
+          <w:rFonts w:ascii="Consolas" w:eastAsia="Consolas" w:hAnsi="Consolas" w:cs="Consolas"/>
+          <w:color w:val="383A42"/>
+          <w:kern w:val="0"/>
+          <w:sz w:val="18"/>
+          <w:szCs w:val="18"/>
+          <w:highlight w:val="yellow"/>
           <w:shd w:val="clear" w:color="auto" w:fill="F8F8F8"/>
           <w:lang w:bidi="ar"/>
         </w:rPr>
@@ -2727,15 +2780,17 @@
           <w:color w:val="383A42"/>
           <w:sz w:val="18"/>
           <w:szCs w:val="18"/>
-        </w:rPr>
-      </w:pPr>
-      <w:r>
-        <w:rPr>
-          <w:rFonts w:ascii="Consolas" w:eastAsia="Consolas" w:hAnsi="Consolas" w:cs="Consolas"/>
-          <w:color w:val="383A42"/>
-          <w:kern w:val="0"/>
-          <w:sz w:val="18"/>
-          <w:szCs w:val="18"/>
+          <w:highlight w:val="yellow"/>
+        </w:rPr>
+      </w:pPr>
+      <w:r>
+        <w:rPr>
+          <w:rFonts w:ascii="Consolas" w:eastAsia="Consolas" w:hAnsi="Consolas" w:cs="Consolas"/>
+          <w:color w:val="383A42"/>
+          <w:kern w:val="0"/>
+          <w:sz w:val="18"/>
+          <w:szCs w:val="18"/>
+          <w:highlight w:val="yellow"/>
           <w:shd w:val="clear" w:color="auto" w:fill="FAFAFA"/>
           <w:lang w:bidi="ar"/>
         </w:rPr>
@@ -2749,6 +2804,7 @@
           <w:kern w:val="0"/>
           <w:sz w:val="18"/>
           <w:szCs w:val="18"/>
+          <w:highlight w:val="yellow"/>
           <w:shd w:val="clear" w:color="auto" w:fill="FAFAFA"/>
           <w:lang w:bidi="ar"/>
         </w:rPr>
@@ -2762,6 +2818,7 @@
           <w:kern w:val="0"/>
           <w:sz w:val="18"/>
           <w:szCs w:val="18"/>
+          <w:highlight w:val="yellow"/>
           <w:shd w:val="clear" w:color="auto" w:fill="FAFAFA"/>
           <w:lang w:bidi="ar"/>
         </w:rPr>
@@ -2774,6 +2831,7 @@
           <w:kern w:val="0"/>
           <w:sz w:val="18"/>
           <w:szCs w:val="18"/>
+          <w:highlight w:val="yellow"/>
           <w:shd w:val="clear" w:color="auto" w:fill="FAFAFA"/>
           <w:lang w:bidi="ar"/>
         </w:rPr>
@@ -2787,6 +2845,7 @@
           <w:kern w:val="0"/>
           <w:sz w:val="18"/>
           <w:szCs w:val="18"/>
+          <w:highlight w:val="yellow"/>
           <w:shd w:val="clear" w:color="auto" w:fill="FAFAFA"/>
           <w:lang w:bidi="ar"/>
         </w:rPr>
@@ -2801,6 +2860,7 @@
           <w:kern w:val="0"/>
           <w:sz w:val="18"/>
           <w:szCs w:val="18"/>
+          <w:highlight w:val="yellow"/>
           <w:shd w:val="clear" w:color="auto" w:fill="FAFAFA"/>
           <w:lang w:bidi="ar"/>
         </w:rPr>
@@ -2814,6 +2874,7 @@
           <w:kern w:val="0"/>
           <w:sz w:val="18"/>
           <w:szCs w:val="18"/>
+          <w:highlight w:val="yellow"/>
           <w:shd w:val="clear" w:color="auto" w:fill="FAFAFA"/>
           <w:lang w:bidi="ar"/>
         </w:rPr>
@@ -2830,15 +2891,17 @@
           <w:color w:val="383A42"/>
           <w:sz w:val="18"/>
           <w:szCs w:val="18"/>
-        </w:rPr>
-      </w:pPr>
-      <w:r>
-        <w:rPr>
-          <w:rFonts w:ascii="Consolas" w:eastAsia="Consolas" w:hAnsi="Consolas" w:cs="Consolas"/>
-          <w:color w:val="383A42"/>
-          <w:kern w:val="0"/>
-          <w:sz w:val="18"/>
-          <w:szCs w:val="18"/>
+          <w:highlight w:val="yellow"/>
+        </w:rPr>
+      </w:pPr>
+      <w:r>
+        <w:rPr>
+          <w:rFonts w:ascii="Consolas" w:eastAsia="Consolas" w:hAnsi="Consolas" w:cs="Consolas"/>
+          <w:color w:val="383A42"/>
+          <w:kern w:val="0"/>
+          <w:sz w:val="18"/>
+          <w:szCs w:val="18"/>
+          <w:highlight w:val="yellow"/>
           <w:shd w:val="clear" w:color="auto" w:fill="F8F8F8"/>
           <w:lang w:bidi="ar"/>
         </w:rPr>
@@ -2852,6 +2915,7 @@
           <w:kern w:val="0"/>
           <w:sz w:val="18"/>
           <w:szCs w:val="18"/>
+          <w:highlight w:val="yellow"/>
           <w:shd w:val="clear" w:color="auto" w:fill="F8F8F8"/>
           <w:lang w:bidi="ar"/>
         </w:rPr>
@@ -2865,6 +2929,7 @@
           <w:kern w:val="0"/>
           <w:sz w:val="18"/>
           <w:szCs w:val="18"/>
+          <w:highlight w:val="yellow"/>
           <w:shd w:val="clear" w:color="auto" w:fill="F8F8F8"/>
           <w:lang w:bidi="ar"/>
         </w:rPr>
@@ -2878,6 +2943,7 @@
           <w:kern w:val="0"/>
           <w:sz w:val="18"/>
           <w:szCs w:val="18"/>
+          <w:highlight w:val="yellow"/>
           <w:shd w:val="clear" w:color="auto" w:fill="F8F8F8"/>
           <w:lang w:bidi="ar"/>
         </w:rPr>
@@ -2890,6 +2956,7 @@
           <w:kern w:val="0"/>
           <w:sz w:val="18"/>
           <w:szCs w:val="18"/>
+          <w:highlight w:val="yellow"/>
           <w:shd w:val="clear" w:color="auto" w:fill="F8F8F8"/>
           <w:lang w:bidi="ar"/>
         </w:rPr>
@@ -2903,6 +2970,7 @@
           <w:kern w:val="0"/>
           <w:sz w:val="18"/>
           <w:szCs w:val="18"/>
+          <w:highlight w:val="yellow"/>
           <w:shd w:val="clear" w:color="auto" w:fill="F8F8F8"/>
           <w:lang w:bidi="ar"/>
         </w:rPr>
@@ -2915,6 +2983,7 @@
           <w:kern w:val="0"/>
           <w:sz w:val="18"/>
           <w:szCs w:val="18"/>
+          <w:highlight w:val="yellow"/>
           <w:shd w:val="clear" w:color="auto" w:fill="F8F8F8"/>
           <w:lang w:bidi="ar"/>
         </w:rPr>
@@ -2928,6 +2997,7 @@
           <w:kern w:val="0"/>
           <w:sz w:val="18"/>
           <w:szCs w:val="18"/>
+          <w:highlight w:val="yellow"/>
           <w:shd w:val="clear" w:color="auto" w:fill="F8F8F8"/>
           <w:lang w:bidi="ar"/>
         </w:rPr>
@@ -2941,6 +3011,7 @@
           <w:kern w:val="0"/>
           <w:sz w:val="18"/>
           <w:szCs w:val="18"/>
+          <w:highlight w:val="yellow"/>
           <w:shd w:val="clear" w:color="auto" w:fill="F8F8F8"/>
           <w:lang w:bidi="ar"/>
         </w:rPr>
@@ -2953,6 +3024,7 @@
           <w:kern w:val="0"/>
           <w:sz w:val="18"/>
           <w:szCs w:val="18"/>
+          <w:highlight w:val="yellow"/>
           <w:shd w:val="clear" w:color="auto" w:fill="F8F8F8"/>
           <w:lang w:bidi="ar"/>
         </w:rPr>
@@ -2966,6 +3038,7 @@
           <w:kern w:val="0"/>
           <w:sz w:val="18"/>
           <w:szCs w:val="18"/>
+          <w:highlight w:val="yellow"/>
           <w:shd w:val="clear" w:color="auto" w:fill="F8F8F8"/>
           <w:lang w:bidi="ar"/>
         </w:rPr>
@@ -2979,6 +3052,7 @@
           <w:kern w:val="0"/>
           <w:sz w:val="18"/>
           <w:szCs w:val="18"/>
+          <w:highlight w:val="yellow"/>
           <w:shd w:val="clear" w:color="auto" w:fill="F8F8F8"/>
           <w:lang w:bidi="ar"/>
         </w:rPr>
@@ -2995,15 +3069,17 @@
           <w:color w:val="383A42"/>
           <w:sz w:val="18"/>
           <w:szCs w:val="18"/>
-        </w:rPr>
-      </w:pPr>
-      <w:r>
-        <w:rPr>
-          <w:rFonts w:ascii="Consolas" w:eastAsia="Consolas" w:hAnsi="Consolas" w:cs="Consolas"/>
-          <w:color w:val="383A42"/>
-          <w:kern w:val="0"/>
-          <w:sz w:val="18"/>
-          <w:szCs w:val="18"/>
+          <w:highlight w:val="yellow"/>
+        </w:rPr>
+      </w:pPr>
+      <w:r>
+        <w:rPr>
+          <w:rFonts w:ascii="Consolas" w:eastAsia="Consolas" w:hAnsi="Consolas" w:cs="Consolas"/>
+          <w:color w:val="383A42"/>
+          <w:kern w:val="0"/>
+          <w:sz w:val="18"/>
+          <w:szCs w:val="18"/>
+          <w:highlight w:val="yellow"/>
           <w:shd w:val="clear" w:color="auto" w:fill="FAFAFA"/>
           <w:lang w:bidi="ar"/>
         </w:rPr>
@@ -3017,6 +3093,7 @@
           <w:kern w:val="0"/>
           <w:sz w:val="18"/>
           <w:szCs w:val="18"/>
+          <w:highlight w:val="yellow"/>
           <w:shd w:val="clear" w:color="auto" w:fill="FAFAFA"/>
           <w:lang w:bidi="ar"/>
         </w:rPr>
@@ -3029,6 +3106,7 @@
           <w:kern w:val="0"/>
           <w:sz w:val="18"/>
           <w:szCs w:val="18"/>
+          <w:highlight w:val="yellow"/>
           <w:shd w:val="clear" w:color="auto" w:fill="FAFAFA"/>
           <w:lang w:bidi="ar"/>
         </w:rPr>
@@ -3042,6 +3120,7 @@
           <w:kern w:val="0"/>
           <w:sz w:val="18"/>
           <w:szCs w:val="18"/>
+          <w:highlight w:val="yellow"/>
           <w:shd w:val="clear" w:color="auto" w:fill="FAFAFA"/>
           <w:lang w:bidi="ar"/>
         </w:rPr>
@@ -3054,6 +3133,7 @@
           <w:kern w:val="0"/>
           <w:sz w:val="18"/>
           <w:szCs w:val="18"/>
+          <w:highlight w:val="yellow"/>
           <w:shd w:val="clear" w:color="auto" w:fill="FAFAFA"/>
           <w:lang w:bidi="ar"/>
         </w:rPr>
@@ -3066,6 +3146,7 @@
           <w:kern w:val="0"/>
           <w:sz w:val="18"/>
           <w:szCs w:val="18"/>
+          <w:highlight w:val="yellow"/>
           <w:shd w:val="clear" w:color="auto" w:fill="FAFAFA"/>
           <w:lang w:bidi="ar"/>
         </w:rPr>
@@ -3082,15 +3163,17 @@
           <w:color w:val="383A42"/>
           <w:sz w:val="18"/>
           <w:szCs w:val="18"/>
-        </w:rPr>
-      </w:pPr>
-      <w:r>
-        <w:rPr>
-          <w:rFonts w:ascii="Consolas" w:eastAsia="Consolas" w:hAnsi="Consolas" w:cs="Consolas"/>
-          <w:color w:val="383A42"/>
-          <w:kern w:val="0"/>
-          <w:sz w:val="18"/>
-          <w:szCs w:val="18"/>
+          <w:highlight w:val="yellow"/>
+        </w:rPr>
+      </w:pPr>
+      <w:r>
+        <w:rPr>
+          <w:rFonts w:ascii="Consolas" w:eastAsia="Consolas" w:hAnsi="Consolas" w:cs="Consolas"/>
+          <w:color w:val="383A42"/>
+          <w:kern w:val="0"/>
+          <w:sz w:val="18"/>
+          <w:szCs w:val="18"/>
+          <w:highlight w:val="yellow"/>
           <w:shd w:val="clear" w:color="auto" w:fill="F8F8F8"/>
           <w:lang w:bidi="ar"/>
         </w:rPr>
@@ -3104,6 +3187,7 @@
           <w:kern w:val="0"/>
           <w:sz w:val="18"/>
           <w:szCs w:val="18"/>
+          <w:highlight w:val="yellow"/>
           <w:shd w:val="clear" w:color="auto" w:fill="F8F8F8"/>
           <w:lang w:bidi="ar"/>
         </w:rPr>
@@ -3117,6 +3201,7 @@
           <w:kern w:val="0"/>
           <w:sz w:val="18"/>
           <w:szCs w:val="18"/>
+          <w:highlight w:val="yellow"/>
           <w:shd w:val="clear" w:color="auto" w:fill="F8F8F8"/>
           <w:lang w:bidi="ar"/>
         </w:rPr>
@@ -3130,6 +3215,7 @@
           <w:kern w:val="0"/>
           <w:sz w:val="18"/>
           <w:szCs w:val="18"/>
+          <w:highlight w:val="yellow"/>
           <w:shd w:val="clear" w:color="auto" w:fill="F8F8F8"/>
           <w:lang w:bidi="ar"/>
         </w:rPr>
@@ -3142,6 +3228,7 @@
           <w:kern w:val="0"/>
           <w:sz w:val="18"/>
           <w:szCs w:val="18"/>
+          <w:highlight w:val="yellow"/>
           <w:shd w:val="clear" w:color="auto" w:fill="F8F8F8"/>
           <w:lang w:bidi="ar"/>
         </w:rPr>
@@ -3156,6 +3243,7 @@
           <w:kern w:val="0"/>
           <w:sz w:val="18"/>
           <w:szCs w:val="18"/>
+          <w:highlight w:val="yellow"/>
           <w:shd w:val="clear" w:color="auto" w:fill="F8F8F8"/>
           <w:lang w:bidi="ar"/>
         </w:rPr>
@@ -3169,6 +3257,7 @@
           <w:kern w:val="0"/>
           <w:sz w:val="18"/>
           <w:szCs w:val="18"/>
+          <w:highlight w:val="yellow"/>
           <w:shd w:val="clear" w:color="auto" w:fill="F8F8F8"/>
           <w:lang w:bidi="ar"/>
         </w:rPr>
@@ -3181,6 +3270,7 @@
           <w:kern w:val="0"/>
           <w:sz w:val="18"/>
           <w:szCs w:val="18"/>
+          <w:highlight w:val="yellow"/>
           <w:shd w:val="clear" w:color="auto" w:fill="F8F8F8"/>
           <w:lang w:bidi="ar"/>
         </w:rPr>
@@ -3193,6 +3283,7 @@
           <w:kern w:val="0"/>
           <w:sz w:val="18"/>
           <w:szCs w:val="18"/>
+          <w:highlight w:val="yellow"/>
           <w:shd w:val="clear" w:color="auto" w:fill="F8F8F8"/>
           <w:lang w:bidi="ar"/>
         </w:rPr>
@@ -3205,6 +3296,7 @@
           <w:kern w:val="0"/>
           <w:sz w:val="18"/>
           <w:szCs w:val="18"/>
+          <w:highlight w:val="yellow"/>
           <w:shd w:val="clear" w:color="auto" w:fill="F8F8F8"/>
           <w:lang w:bidi="ar"/>
         </w:rPr>
@@ -3217,6 +3309,7 @@
           <w:kern w:val="0"/>
           <w:sz w:val="18"/>
           <w:szCs w:val="18"/>
+          <w:highlight w:val="yellow"/>
           <w:shd w:val="clear" w:color="auto" w:fill="F8F8F8"/>
           <w:lang w:bidi="ar"/>
         </w:rPr>
@@ -3230,6 +3323,7 @@
           <w:kern w:val="0"/>
           <w:sz w:val="18"/>
           <w:szCs w:val="18"/>
+          <w:highlight w:val="yellow"/>
           <w:shd w:val="clear" w:color="auto" w:fill="F8F8F8"/>
           <w:lang w:bidi="ar"/>
         </w:rPr>
@@ -3243,6 +3337,7 @@
           <w:kern w:val="0"/>
           <w:sz w:val="18"/>
           <w:szCs w:val="18"/>
+          <w:highlight w:val="yellow"/>
           <w:shd w:val="clear" w:color="auto" w:fill="F8F8F8"/>
           <w:lang w:bidi="ar"/>
         </w:rPr>
@@ -3259,15 +3354,17 @@
           <w:color w:val="383A42"/>
           <w:sz w:val="18"/>
           <w:szCs w:val="18"/>
-        </w:rPr>
-      </w:pPr>
-      <w:r>
-        <w:rPr>
-          <w:rFonts w:ascii="Consolas" w:eastAsia="Consolas" w:hAnsi="Consolas" w:cs="Consolas"/>
-          <w:color w:val="383A42"/>
-          <w:kern w:val="0"/>
-          <w:sz w:val="18"/>
-          <w:szCs w:val="18"/>
+          <w:highlight w:val="yellow"/>
+        </w:rPr>
+      </w:pPr>
+      <w:r>
+        <w:rPr>
+          <w:rFonts w:ascii="Consolas" w:eastAsia="Consolas" w:hAnsi="Consolas" w:cs="Consolas"/>
+          <w:color w:val="383A42"/>
+          <w:kern w:val="0"/>
+          <w:sz w:val="18"/>
+          <w:szCs w:val="18"/>
+          <w:highlight w:val="yellow"/>
           <w:shd w:val="clear" w:color="auto" w:fill="FAFAFA"/>
           <w:lang w:bidi="ar"/>
         </w:rPr>
@@ -3281,6 +3378,7 @@
           <w:kern w:val="0"/>
           <w:sz w:val="18"/>
           <w:szCs w:val="18"/>
+          <w:highlight w:val="yellow"/>
           <w:shd w:val="clear" w:color="auto" w:fill="FAFAFA"/>
           <w:lang w:bidi="ar"/>
         </w:rPr>
@@ -3293,6 +3391,7 @@
           <w:kern w:val="0"/>
           <w:sz w:val="18"/>
           <w:szCs w:val="18"/>
+          <w:highlight w:val="yellow"/>
           <w:shd w:val="clear" w:color="auto" w:fill="FAFAFA"/>
           <w:lang w:bidi="ar"/>
         </w:rPr>
@@ -3306,6 +3405,7 @@
           <w:kern w:val="0"/>
           <w:sz w:val="18"/>
           <w:szCs w:val="18"/>
+          <w:highlight w:val="yellow"/>
           <w:shd w:val="clear" w:color="auto" w:fill="FAFAFA"/>
           <w:lang w:bidi="ar"/>
         </w:rPr>
@@ -3322,15 +3422,17 @@
           <w:color w:val="383A42"/>
           <w:sz w:val="18"/>
           <w:szCs w:val="18"/>
-        </w:rPr>
-      </w:pPr>
-      <w:r>
-        <w:rPr>
-          <w:rFonts w:ascii="Consolas" w:eastAsia="Consolas" w:hAnsi="Consolas" w:cs="Consolas"/>
-          <w:color w:val="383A42"/>
-          <w:kern w:val="0"/>
-          <w:sz w:val="18"/>
-          <w:szCs w:val="18"/>
+          <w:highlight w:val="yellow"/>
+        </w:rPr>
+      </w:pPr>
+      <w:r>
+        <w:rPr>
+          <w:rFonts w:ascii="Consolas" w:eastAsia="Consolas" w:hAnsi="Consolas" w:cs="Consolas"/>
+          <w:color w:val="383A42"/>
+          <w:kern w:val="0"/>
+          <w:sz w:val="18"/>
+          <w:szCs w:val="18"/>
+          <w:highlight w:val="yellow"/>
           <w:shd w:val="clear" w:color="auto" w:fill="FAFAFA"/>
           <w:lang w:bidi="ar"/>
         </w:rPr>
@@ -3347,15 +3449,17 @@
           <w:color w:val="383A42"/>
           <w:sz w:val="18"/>
           <w:szCs w:val="18"/>
-        </w:rPr>
-      </w:pPr>
-      <w:r>
-        <w:rPr>
-          <w:rFonts w:ascii="Consolas" w:eastAsia="Consolas" w:hAnsi="Consolas" w:cs="Consolas"/>
-          <w:color w:val="383A42"/>
-          <w:kern w:val="0"/>
-          <w:sz w:val="18"/>
-          <w:szCs w:val="18"/>
+          <w:highlight w:val="yellow"/>
+        </w:rPr>
+      </w:pPr>
+      <w:r>
+        <w:rPr>
+          <w:rFonts w:ascii="Consolas" w:eastAsia="Consolas" w:hAnsi="Consolas" w:cs="Consolas"/>
+          <w:color w:val="383A42"/>
+          <w:kern w:val="0"/>
+          <w:sz w:val="18"/>
+          <w:szCs w:val="18"/>
+          <w:highlight w:val="yellow"/>
           <w:shd w:val="clear" w:color="auto" w:fill="F8F8F8"/>
           <w:lang w:bidi="ar"/>
         </w:rPr>
@@ -3368,6 +3472,7 @@
           <w:kern w:val="0"/>
           <w:sz w:val="18"/>
           <w:szCs w:val="18"/>
+          <w:highlight w:val="yellow"/>
           <w:shd w:val="clear" w:color="auto" w:fill="F8F8F8"/>
           <w:lang w:bidi="ar"/>
         </w:rPr>
@@ -3381,6 +3486,7 @@
           <w:kern w:val="0"/>
           <w:sz w:val="18"/>
           <w:szCs w:val="18"/>
+          <w:highlight w:val="yellow"/>
           <w:shd w:val="clear" w:color="auto" w:fill="F8F8F8"/>
           <w:lang w:bidi="ar"/>
         </w:rPr>
@@ -3393,6 +3499,7 @@
           <w:kern w:val="0"/>
           <w:sz w:val="18"/>
           <w:szCs w:val="18"/>
+          <w:highlight w:val="yellow"/>
           <w:shd w:val="clear" w:color="auto" w:fill="F8F8F8"/>
           <w:lang w:bidi="ar"/>
         </w:rPr>
@@ -3406,6 +3513,7 @@
           <w:kern w:val="0"/>
           <w:sz w:val="18"/>
           <w:szCs w:val="18"/>
+          <w:highlight w:val="yellow"/>
           <w:shd w:val="clear" w:color="auto" w:fill="F8F8F8"/>
           <w:lang w:bidi="ar"/>
         </w:rPr>
@@ -3418,6 +3526,7 @@
           <w:kern w:val="0"/>
           <w:sz w:val="18"/>
           <w:szCs w:val="18"/>
+          <w:highlight w:val="yellow"/>
           <w:shd w:val="clear" w:color="auto" w:fill="F8F8F8"/>
           <w:lang w:bidi="ar"/>
         </w:rPr>
@@ -3430,6 +3539,7 @@
           <w:kern w:val="0"/>
           <w:sz w:val="18"/>
           <w:szCs w:val="18"/>
+          <w:highlight w:val="yellow"/>
           <w:shd w:val="clear" w:color="auto" w:fill="F8F8F8"/>
           <w:lang w:bidi="ar"/>
         </w:rPr>
@@ -3442,6 +3552,7 @@
           <w:kern w:val="0"/>
           <w:sz w:val="18"/>
           <w:szCs w:val="18"/>
+          <w:highlight w:val="yellow"/>
           <w:shd w:val="clear" w:color="auto" w:fill="F8F8F8"/>
           <w:lang w:bidi="ar"/>
         </w:rPr>
@@ -3454,6 +3565,7 @@
           <w:kern w:val="0"/>
           <w:sz w:val="18"/>
           <w:szCs w:val="18"/>
+          <w:highlight w:val="yellow"/>
           <w:shd w:val="clear" w:color="auto" w:fill="F8F8F8"/>
           <w:lang w:bidi="ar"/>
         </w:rPr>
@@ -3466,6 +3578,7 @@
           <w:kern w:val="0"/>
           <w:sz w:val="18"/>
           <w:szCs w:val="18"/>
+          <w:highlight w:val="yellow"/>
           <w:shd w:val="clear" w:color="auto" w:fill="F8F8F8"/>
           <w:lang w:bidi="ar"/>
         </w:rPr>
@@ -3478,6 +3591,7 @@
           <w:kern w:val="0"/>
           <w:sz w:val="18"/>
           <w:szCs w:val="18"/>
+          <w:highlight w:val="yellow"/>
           <w:shd w:val="clear" w:color="auto" w:fill="F8F8F8"/>
           <w:lang w:bidi="ar"/>
         </w:rPr>
@@ -3490,6 +3604,7 @@
           <w:kern w:val="0"/>
           <w:sz w:val="18"/>
           <w:szCs w:val="18"/>
+          <w:highlight w:val="yellow"/>
           <w:shd w:val="clear" w:color="auto" w:fill="F8F8F8"/>
           <w:lang w:bidi="ar"/>
         </w:rPr>
@@ -3502,6 +3617,7 @@
           <w:kern w:val="0"/>
           <w:sz w:val="18"/>
           <w:szCs w:val="18"/>
+          <w:highlight w:val="yellow"/>
           <w:shd w:val="clear" w:color="auto" w:fill="F8F8F8"/>
           <w:lang w:bidi="ar"/>
         </w:rPr>
@@ -3518,15 +3634,17 @@
           <w:color w:val="383A42"/>
           <w:sz w:val="18"/>
           <w:szCs w:val="18"/>
-        </w:rPr>
-      </w:pPr>
-      <w:r>
-        <w:rPr>
-          <w:rFonts w:ascii="Consolas" w:eastAsia="Consolas" w:hAnsi="Consolas" w:cs="Consolas"/>
-          <w:color w:val="383A42"/>
-          <w:kern w:val="0"/>
-          <w:sz w:val="18"/>
-          <w:szCs w:val="18"/>
+          <w:highlight w:val="yellow"/>
+        </w:rPr>
+      </w:pPr>
+      <w:r>
+        <w:rPr>
+          <w:rFonts w:ascii="Consolas" w:eastAsia="Consolas" w:hAnsi="Consolas" w:cs="Consolas"/>
+          <w:color w:val="383A42"/>
+          <w:kern w:val="0"/>
+          <w:sz w:val="18"/>
+          <w:szCs w:val="18"/>
+          <w:highlight w:val="yellow"/>
           <w:shd w:val="clear" w:color="auto" w:fill="FAFAFA"/>
           <w:lang w:bidi="ar"/>
         </w:rPr>
@@ -3540,6 +3658,7 @@
           <w:kern w:val="0"/>
           <w:sz w:val="18"/>
           <w:szCs w:val="18"/>
+          <w:highlight w:val="yellow"/>
           <w:shd w:val="clear" w:color="auto" w:fill="FAFAFA"/>
           <w:lang w:bidi="ar"/>
         </w:rPr>
@@ -3553,6 +3672,7 @@
           <w:kern w:val="0"/>
           <w:sz w:val="18"/>
           <w:szCs w:val="18"/>
+          <w:highlight w:val="yellow"/>
           <w:shd w:val="clear" w:color="auto" w:fill="FAFAFA"/>
           <w:lang w:bidi="ar"/>
         </w:rPr>
@@ -3565,6 +3685,7 @@
           <w:kern w:val="0"/>
           <w:sz w:val="18"/>
           <w:szCs w:val="18"/>
+          <w:highlight w:val="yellow"/>
           <w:shd w:val="clear" w:color="auto" w:fill="FAFAFA"/>
           <w:lang w:bidi="ar"/>
         </w:rPr>
@@ -3578,6 +3699,7 @@
           <w:kern w:val="0"/>
           <w:sz w:val="18"/>
           <w:szCs w:val="18"/>
+          <w:highlight w:val="yellow"/>
           <w:shd w:val="clear" w:color="auto" w:fill="FAFAFA"/>
           <w:lang w:bidi="ar"/>
         </w:rPr>
@@ -3592,6 +3714,7 @@
           <w:kern w:val="0"/>
           <w:sz w:val="18"/>
           <w:szCs w:val="18"/>
+          <w:highlight w:val="yellow"/>
           <w:shd w:val="clear" w:color="auto" w:fill="FAFAFA"/>
           <w:lang w:bidi="ar"/>
         </w:rPr>
@@ -3605,6 +3728,7 @@
           <w:kern w:val="0"/>
           <w:sz w:val="18"/>
           <w:szCs w:val="18"/>
+          <w:highlight w:val="yellow"/>
           <w:shd w:val="clear" w:color="auto" w:fill="FAFAFA"/>
           <w:lang w:bidi="ar"/>
         </w:rPr>
@@ -3621,15 +3745,17 @@
           <w:color w:val="383A42"/>
           <w:sz w:val="18"/>
           <w:szCs w:val="18"/>
-        </w:rPr>
-      </w:pPr>
-      <w:r>
-        <w:rPr>
-          <w:rFonts w:ascii="Consolas" w:eastAsia="Consolas" w:hAnsi="Consolas" w:cs="Consolas"/>
-          <w:color w:val="383A42"/>
-          <w:kern w:val="0"/>
-          <w:sz w:val="18"/>
-          <w:szCs w:val="18"/>
+          <w:highlight w:val="yellow"/>
+        </w:rPr>
+      </w:pPr>
+      <w:r>
+        <w:rPr>
+          <w:rFonts w:ascii="Consolas" w:eastAsia="Consolas" w:hAnsi="Consolas" w:cs="Consolas"/>
+          <w:color w:val="383A42"/>
+          <w:kern w:val="0"/>
+          <w:sz w:val="18"/>
+          <w:szCs w:val="18"/>
+          <w:highlight w:val="yellow"/>
           <w:shd w:val="clear" w:color="auto" w:fill="FAFAFA"/>
           <w:lang w:bidi="ar"/>
         </w:rPr>
@@ -3646,15 +3772,17 @@
           <w:color w:val="383A42"/>
           <w:sz w:val="18"/>
           <w:szCs w:val="18"/>
-        </w:rPr>
-      </w:pPr>
-      <w:r>
-        <w:rPr>
-          <w:rFonts w:ascii="Consolas" w:eastAsia="Consolas" w:hAnsi="Consolas" w:cs="Consolas"/>
-          <w:color w:val="383A42"/>
-          <w:kern w:val="0"/>
-          <w:sz w:val="18"/>
-          <w:szCs w:val="18"/>
+          <w:highlight w:val="yellow"/>
+        </w:rPr>
+      </w:pPr>
+      <w:r>
+        <w:rPr>
+          <w:rFonts w:ascii="Consolas" w:eastAsia="Consolas" w:hAnsi="Consolas" w:cs="Consolas"/>
+          <w:color w:val="383A42"/>
+          <w:kern w:val="0"/>
+          <w:sz w:val="18"/>
+          <w:szCs w:val="18"/>
+          <w:highlight w:val="yellow"/>
           <w:shd w:val="clear" w:color="auto" w:fill="F8F8F8"/>
           <w:lang w:bidi="ar"/>
         </w:rPr>
@@ -3668,6 +3796,7 @@
           <w:kern w:val="0"/>
           <w:sz w:val="18"/>
           <w:szCs w:val="18"/>
+          <w:highlight w:val="yellow"/>
           <w:shd w:val="clear" w:color="auto" w:fill="F8F8F8"/>
           <w:lang w:bidi="ar"/>
         </w:rPr>
@@ -3680,6 +3809,7 @@
           <w:kern w:val="0"/>
           <w:sz w:val="18"/>
           <w:szCs w:val="18"/>
+          <w:highlight w:val="yellow"/>
           <w:shd w:val="clear" w:color="auto" w:fill="F8F8F8"/>
           <w:lang w:bidi="ar"/>
         </w:rPr>
@@ -3693,6 +3823,7 @@
           <w:kern w:val="0"/>
           <w:sz w:val="18"/>
           <w:szCs w:val="18"/>
+          <w:highlight w:val="yellow"/>
           <w:shd w:val="clear" w:color="auto" w:fill="F8F8F8"/>
           <w:lang w:bidi="ar"/>
         </w:rPr>
@@ -3705,6 +3836,7 @@
           <w:kern w:val="0"/>
           <w:sz w:val="18"/>
           <w:szCs w:val="18"/>
+          <w:highlight w:val="yellow"/>
           <w:shd w:val="clear" w:color="auto" w:fill="F8F8F8"/>
           <w:lang w:bidi="ar"/>
         </w:rPr>
@@ -3717,6 +3849,7 @@
           <w:kern w:val="0"/>
           <w:sz w:val="18"/>
           <w:szCs w:val="18"/>
+          <w:highlight w:val="yellow"/>
           <w:shd w:val="clear" w:color="auto" w:fill="F8F8F8"/>
           <w:lang w:bidi="ar"/>
         </w:rPr>
@@ -3729,6 +3862,7 @@
           <w:kern w:val="0"/>
           <w:sz w:val="18"/>
           <w:szCs w:val="18"/>
+          <w:highlight w:val="yellow"/>
           <w:shd w:val="clear" w:color="auto" w:fill="F8F8F8"/>
           <w:lang w:bidi="ar"/>
         </w:rPr>
@@ -3741,6 +3875,7 @@
           <w:kern w:val="0"/>
           <w:sz w:val="18"/>
           <w:szCs w:val="18"/>
+          <w:highlight w:val="yellow"/>
           <w:shd w:val="clear" w:color="auto" w:fill="F8F8F8"/>
           <w:lang w:bidi="ar"/>
         </w:rPr>
@@ -3753,6 +3888,7 @@
           <w:kern w:val="0"/>
           <w:sz w:val="18"/>
           <w:szCs w:val="18"/>
+          <w:highlight w:val="yellow"/>
           <w:shd w:val="clear" w:color="auto" w:fill="F8F8F8"/>
           <w:lang w:bidi="ar"/>
         </w:rPr>
@@ -3765,6 +3901,7 @@
           <w:kern w:val="0"/>
           <w:sz w:val="18"/>
           <w:szCs w:val="18"/>
+          <w:highlight w:val="yellow"/>
           <w:shd w:val="clear" w:color="auto" w:fill="F8F8F8"/>
           <w:lang w:bidi="ar"/>
         </w:rPr>
@@ -3781,15 +3918,17 @@
           <w:color w:val="383A42"/>
           <w:sz w:val="18"/>
           <w:szCs w:val="18"/>
-        </w:rPr>
-      </w:pPr>
-      <w:r>
-        <w:rPr>
-          <w:rFonts w:ascii="Consolas" w:eastAsia="Consolas" w:hAnsi="Consolas" w:cs="Consolas"/>
-          <w:color w:val="383A42"/>
-          <w:kern w:val="0"/>
-          <w:sz w:val="18"/>
-          <w:szCs w:val="18"/>
+          <w:highlight w:val="yellow"/>
+        </w:rPr>
+      </w:pPr>
+      <w:r>
+        <w:rPr>
+          <w:rFonts w:ascii="Consolas" w:eastAsia="Consolas" w:hAnsi="Consolas" w:cs="Consolas"/>
+          <w:color w:val="383A42"/>
+          <w:kern w:val="0"/>
+          <w:sz w:val="18"/>
+          <w:szCs w:val="18"/>
+          <w:highlight w:val="yellow"/>
           <w:shd w:val="clear" w:color="auto" w:fill="FAFAFA"/>
           <w:lang w:bidi="ar"/>
         </w:rPr>
@@ -3803,6 +3942,7 @@
           <w:kern w:val="0"/>
           <w:sz w:val="18"/>
           <w:szCs w:val="18"/>
+          <w:highlight w:val="yellow"/>
           <w:shd w:val="clear" w:color="auto" w:fill="FAFAFA"/>
           <w:lang w:bidi="ar"/>
         </w:rPr>
@@ -3815,6 +3955,7 @@
           <w:kern w:val="0"/>
           <w:sz w:val="18"/>
           <w:szCs w:val="18"/>
+          <w:highlight w:val="yellow"/>
           <w:shd w:val="clear" w:color="auto" w:fill="FAFAFA"/>
           <w:lang w:bidi="ar"/>
         </w:rPr>
@@ -3828,6 +3969,7 @@
           <w:kern w:val="0"/>
           <w:sz w:val="18"/>
           <w:szCs w:val="18"/>
+          <w:highlight w:val="yellow"/>
           <w:shd w:val="clear" w:color="auto" w:fill="FAFAFA"/>
           <w:lang w:bidi="ar"/>
         </w:rPr>
@@ -3840,6 +3982,7 @@
           <w:kern w:val="0"/>
           <w:sz w:val="18"/>
           <w:szCs w:val="18"/>
+          <w:highlight w:val="yellow"/>
           <w:shd w:val="clear" w:color="auto" w:fill="FAFAFA"/>
           <w:lang w:bidi="ar"/>
         </w:rPr>
@@ -3852,6 +3995,7 @@
           <w:kern w:val="0"/>
           <w:sz w:val="18"/>
           <w:szCs w:val="18"/>
+          <w:highlight w:val="yellow"/>
           <w:shd w:val="clear" w:color="auto" w:fill="FAFAFA"/>
           <w:lang w:bidi="ar"/>
         </w:rPr>
@@ -3864,6 +4008,7 @@
           <w:kern w:val="0"/>
           <w:sz w:val="18"/>
           <w:szCs w:val="18"/>
+          <w:highlight w:val="yellow"/>
           <w:shd w:val="clear" w:color="auto" w:fill="FAFAFA"/>
           <w:lang w:bidi="ar"/>
         </w:rPr>
@@ -3876,6 +4021,7 @@
           <w:kern w:val="0"/>
           <w:sz w:val="18"/>
           <w:szCs w:val="18"/>
+          <w:highlight w:val="yellow"/>
           <w:shd w:val="clear" w:color="auto" w:fill="FAFAFA"/>
           <w:lang w:bidi="ar"/>
         </w:rPr>
@@ -3888,6 +4034,7 @@
           <w:kern w:val="0"/>
           <w:sz w:val="18"/>
           <w:szCs w:val="18"/>
+          <w:highlight w:val="yellow"/>
           <w:shd w:val="clear" w:color="auto" w:fill="FAFAFA"/>
           <w:lang w:bidi="ar"/>
         </w:rPr>
@@ -3900,6 +4047,7 @@
           <w:kern w:val="0"/>
           <w:sz w:val="18"/>
           <w:szCs w:val="18"/>
+          <w:highlight w:val="yellow"/>
           <w:shd w:val="clear" w:color="auto" w:fill="FAFAFA"/>
           <w:lang w:bidi="ar"/>
         </w:rPr>
@@ -3916,15 +4064,17 @@
           <w:color w:val="383A42"/>
           <w:sz w:val="18"/>
           <w:szCs w:val="18"/>
-        </w:rPr>
-      </w:pPr>
-      <w:r>
-        <w:rPr>
-          <w:rFonts w:ascii="Consolas" w:eastAsia="Consolas" w:hAnsi="Consolas" w:cs="Consolas"/>
-          <w:color w:val="383A42"/>
-          <w:kern w:val="0"/>
-          <w:sz w:val="18"/>
-          <w:szCs w:val="18"/>
+          <w:highlight w:val="yellow"/>
+        </w:rPr>
+      </w:pPr>
+      <w:r>
+        <w:rPr>
+          <w:rFonts w:ascii="Consolas" w:eastAsia="Consolas" w:hAnsi="Consolas" w:cs="Consolas"/>
+          <w:color w:val="383A42"/>
+          <w:kern w:val="0"/>
+          <w:sz w:val="18"/>
+          <w:szCs w:val="18"/>
+          <w:highlight w:val="yellow"/>
           <w:shd w:val="clear" w:color="auto" w:fill="FAFAFA"/>
           <w:lang w:bidi="ar"/>
         </w:rPr>
@@ -3941,15 +4091,17 @@
           <w:color w:val="383A42"/>
           <w:sz w:val="18"/>
           <w:szCs w:val="18"/>
-        </w:rPr>
-      </w:pPr>
-      <w:r>
-        <w:rPr>
-          <w:rFonts w:ascii="Consolas" w:eastAsia="Consolas" w:hAnsi="Consolas" w:cs="Consolas"/>
-          <w:color w:val="383A42"/>
-          <w:kern w:val="0"/>
-          <w:sz w:val="18"/>
-          <w:szCs w:val="18"/>
+          <w:highlight w:val="yellow"/>
+        </w:rPr>
+      </w:pPr>
+      <w:r>
+        <w:rPr>
+          <w:rFonts w:ascii="Consolas" w:eastAsia="Consolas" w:hAnsi="Consolas" w:cs="Consolas"/>
+          <w:color w:val="383A42"/>
+          <w:kern w:val="0"/>
+          <w:sz w:val="18"/>
+          <w:szCs w:val="18"/>
+          <w:highlight w:val="yellow"/>
           <w:shd w:val="clear" w:color="auto" w:fill="F8F8F8"/>
           <w:lang w:bidi="ar"/>
         </w:rPr>
@@ -3963,6 +4115,7 @@
           <w:kern w:val="0"/>
           <w:sz w:val="18"/>
           <w:szCs w:val="18"/>
+          <w:highlight w:val="yellow"/>
           <w:shd w:val="clear" w:color="auto" w:fill="F8F8F8"/>
           <w:lang w:bidi="ar"/>
         </w:rPr>
@@ -3975,6 +4128,7 @@
           <w:kern w:val="0"/>
           <w:sz w:val="18"/>
           <w:szCs w:val="18"/>
+          <w:highlight w:val="yellow"/>
           <w:shd w:val="clear" w:color="auto" w:fill="F8F8F8"/>
           <w:lang w:bidi="ar"/>
         </w:rPr>
@@ -3988,6 +4142,7 @@
           <w:kern w:val="0"/>
           <w:sz w:val="18"/>
           <w:szCs w:val="18"/>
+          <w:highlight w:val="yellow"/>
           <w:shd w:val="clear" w:color="auto" w:fill="F8F8F8"/>
           <w:lang w:bidi="ar"/>
         </w:rPr>
@@ -4007,6 +4162,7 @@
           <w:kern w:val="0"/>
           <w:sz w:val="18"/>
           <w:szCs w:val="18"/>
+          <w:highlight w:val="yellow"/>
           <w:shd w:val="clear" w:color="auto" w:fill="FAFAFA"/>
           <w:lang w:bidi="ar"/>
         </w:rPr>
@@ -4379,6 +4535,7 @@
       <w:r>
         <w:rPr>
           <w:rFonts w:hint="eastAsia"/>
+          <w:highlight w:val="yellow"/>
         </w:rPr>
         <w:t>本实验指导书只是提供思路指引，有能力的同学也可以自行定义分析方法并结合实际金融场景进行分析，只要有完整合理的说明和对应的结果截图即可。</w:t>
       </w:r>

</xml_diff>

<commit_message>
add: add pred fix detail (#13)
</commit_message>
<xml_diff>
--- a/Cases/JS-Real-Time-Market-Data-Forecasting/Doc/作业1-基于CNN的高频交易噪声过滤与多空信号识别.docx
+++ b/Cases/JS-Real-Time-Market-Data-Forecasting/Doc/作业1-基于CNN的高频交易噪声过滤与多空信号识别.docx
@@ -4410,10 +4410,14 @@
       <w:pPr>
         <w:pStyle w:val="ADSP"/>
         <w:ind w:firstLineChars="0" w:firstLine="0"/>
+        <w:rPr>
+          <w:highlight w:val="yellow"/>
+        </w:rPr>
       </w:pPr>
       <w:r>
         <w:rPr>
           <w:rFonts w:hint="eastAsia"/>
+          <w:highlight w:val="yellow"/>
         </w:rPr>
         <w:t>参考示例：</w:t>
       </w:r>
@@ -4422,35 +4426,29 @@
       <w:pPr>
         <w:pStyle w:val="ADSP"/>
         <w:ind w:left="420" w:firstLineChars="0" w:firstLine="0"/>
-      </w:pPr>
-      <w:r>
-        <w:t>基于已有模型，尝试调整训练中的关键参数（如</w:t>
-      </w:r>
-      <w:r>
-        <w:rPr>
-          <w:highlight w:val="yellow"/>
-        </w:rPr>
-        <w:t>学习率</w:t>
-      </w:r>
-      <w:r>
-        <w:t>、卷积核大小、</w:t>
-      </w:r>
-      <w:r>
-        <w:rPr>
-          <w:highlight w:val="yellow"/>
-        </w:rPr>
-        <w:t>批大小</w:t>
-      </w:r>
-      <w:r>
-        <w:t>等）或使用不同的数据增强方法。</w:t>
+        <w:rPr>
+          <w:highlight w:val="yellow"/>
+        </w:rPr>
+      </w:pPr>
+      <w:r>
+        <w:rPr>
+          <w:highlight w:val="yellow"/>
+        </w:rPr>
+        <w:t>基于已有模型，尝试调整训练中的关键参数（如学习率、卷积核大小、批大小等）或使用不同的数据增强方法。</w:t>
       </w:r>
     </w:p>
     <w:p>
       <w:pPr>
         <w:pStyle w:val="ADSP"/>
         <w:ind w:left="420" w:firstLineChars="0" w:firstLine="0"/>
-      </w:pPr>
-      <w:r>
+        <w:rPr>
+          <w:highlight w:val="yellow"/>
+        </w:rPr>
+      </w:pPr>
+      <w:r>
+        <w:rPr>
+          <w:highlight w:val="yellow"/>
+        </w:rPr>
         <w:t>重新训练并评估模型，比较各指标的变化。</w:t>
       </w:r>
     </w:p>
@@ -4458,8 +4456,14 @@
       <w:pPr>
         <w:pStyle w:val="ADSP"/>
         <w:ind w:left="420" w:firstLineChars="0" w:firstLine="0"/>
-      </w:pPr>
-      <w:r>
+        <w:rPr>
+          <w:highlight w:val="yellow"/>
+        </w:rPr>
+      </w:pPr>
+      <w:r>
+        <w:rPr>
+          <w:highlight w:val="yellow"/>
+        </w:rPr>
         <w:t>简单记录参数变化与指标的对应关系。</w:t>
       </w:r>
     </w:p>
@@ -4467,10 +4471,14 @@
       <w:pPr>
         <w:pStyle w:val="ADSP"/>
         <w:ind w:left="420" w:firstLineChars="0" w:firstLine="0"/>
+        <w:rPr>
+          <w:highlight w:val="yellow"/>
+        </w:rPr>
       </w:pPr>
       <w:r>
         <w:rPr>
           <w:rFonts w:hint="eastAsia"/>
+          <w:highlight w:val="yellow"/>
         </w:rPr>
         <w:t>分析最优模型训练结果。</w:t>
       </w:r>
@@ -4479,8 +4487,14 @@
       <w:pPr>
         <w:pStyle w:val="ADSP"/>
         <w:ind w:left="420" w:firstLineChars="0" w:firstLine="0"/>
-      </w:pPr>
-      <w:r>
+        <w:rPr>
+          <w:highlight w:val="yellow"/>
+        </w:rPr>
+      </w:pPr>
+      <w:r>
+        <w:rPr>
+          <w:highlight w:val="yellow"/>
+        </w:rPr>
         <w:t>简述各指标在金融风险管理、交易信号识别等场景的意义。</w:t>
       </w:r>
     </w:p>
@@ -4490,6 +4504,9 @@
         <w:ind w:left="420" w:firstLineChars="0" w:firstLine="0"/>
       </w:pPr>
       <w:r>
+        <w:rPr>
+          <w:highlight w:val="yellow"/>
+        </w:rPr>
         <w:t>分析模型性能对实际业务的潜在影响，如误判带来的风险和成本。</w:t>
       </w:r>
     </w:p>

</xml_diff>